<commit_message>
Se sustituyó el formato de solicitud de emisión de grado
</commit_message>
<xml_diff>
--- a/assets/formatos/maestria/graduacion/solicitud_emision_grado.docx
+++ b/assets/formatos/maestria/graduacion/solicitud_emision_grado.docx
@@ -1,10 +1,10 @@
 
 <file path=word/document.xml><?xml version="1.0" encoding="utf-8"?>
-<w:document xmlns:ve="http://schemas.openxmlformats.org/markup-compatibility/2006" xmlns:o="urn:schemas-microsoft-com:office:office" xmlns:r="http://schemas.openxmlformats.org/officeDocument/2006/relationships" xmlns:m="http://schemas.openxmlformats.org/officeDocument/2006/math" xmlns:v="urn:schemas-microsoft-com:vml" xmlns:wp="http://schemas.openxmlformats.org/drawingml/2006/wordprocessingDrawing" xmlns:w10="urn:schemas-microsoft-com:office:word" xmlns:w="http://schemas.openxmlformats.org/wordprocessingml/2006/main" xmlns:wne="http://schemas.microsoft.com/office/word/2006/wordml" xmlns:a="http://schemas.openxmlformats.org/drawingml/2006/main" xmlns:pic="http://schemas.openxmlformats.org/drawingml/2006/picture" xml:space="preserve">
+<w:document xmlns:wpc="http://schemas.microsoft.com/office/word/2010/wordprocessingCanvas" xmlns:mc="http://schemas.openxmlformats.org/markup-compatibility/2006" xmlns:o="urn:schemas-microsoft-com:office:office" xmlns:r="http://schemas.openxmlformats.org/officeDocument/2006/relationships" xmlns:m="http://schemas.openxmlformats.org/officeDocument/2006/math" xmlns:v="urn:schemas-microsoft-com:vml" xmlns:wp14="http://schemas.microsoft.com/office/word/2010/wordprocessingDrawing" xmlns:wp="http://schemas.openxmlformats.org/drawingml/2006/wordprocessingDrawing" xmlns:w10="urn:schemas-microsoft-com:office:word" xmlns:w="http://schemas.openxmlformats.org/wordprocessingml/2006/main" xmlns:w14="http://schemas.microsoft.com/office/word/2010/wordml" xmlns:w15="http://schemas.microsoft.com/office/word/2012/wordml" xmlns:wpg="http://schemas.microsoft.com/office/word/2010/wordprocessingGroup" xmlns:wpi="http://schemas.microsoft.com/office/word/2010/wordprocessingInk" xmlns:wne="http://schemas.microsoft.com/office/word/2006/wordml" xmlns:wps="http://schemas.microsoft.com/office/word/2010/wordprocessingShape" mc:Ignorable="w14 w15 wp14">
   <w:body>
     <w:p>
       <w:pPr>
-        <w:pStyle w:val="BodyText"/>
+        <w:pStyle w:val="Textoindependiente"/>
         <w:spacing w:before="8"/>
         <w:rPr>
           <w:rFonts w:ascii="Times New Roman"/>
@@ -14,7 +14,6 @@
     </w:p>
     <w:p>
       <w:pPr>
-        <w:spacing w:after="0"/>
         <w:rPr>
           <w:rFonts w:ascii="Times New Roman"/>
           <w:sz w:val="21"/>
@@ -22,14 +21,15 @@
         <w:sectPr>
           <w:type w:val="continuous"/>
           <w:pgSz w:w="12190" w:h="15840"/>
-          <w:pgMar w:top="560" w:bottom="280" w:left="740" w:right="740"/>
+          <w:pgMar w:top="560" w:right="740" w:bottom="280" w:left="740" w:header="720" w:footer="720" w:gutter="0"/>
+          <w:cols w:space="720"/>
         </w:sectPr>
       </w:pPr>
     </w:p>
     <w:p>
       <w:pPr>
         <w:spacing w:before="144"/>
-        <w:ind w:left="3642" w:right="74" w:firstLine="0"/>
+        <w:ind w:left="3642" w:right="74"/>
         <w:jc w:val="center"/>
         <w:rPr>
           <w:rFonts w:ascii="Lucida Sans Unicode" w:hAnsi="Lucida Sans Unicode"/>
@@ -37,9 +37,12 @@
         </w:rPr>
       </w:pPr>
       <w:r>
-        <w:rPr/>
+        <w:rPr>
+          <w:noProof/>
+          <w:lang w:val="es-MX" w:eastAsia="es-MX" w:bidi="ar-SA"/>
+        </w:rPr>
         <w:drawing>
-          <wp:anchor distT="0" distB="0" distL="0" distR="0" allowOverlap="1" layoutInCell="1" locked="0" behindDoc="0" simplePos="0" relativeHeight="1072">
+          <wp:anchor distT="0" distB="0" distL="0" distR="0" simplePos="0" relativeHeight="251655680" behindDoc="0" locked="0" layoutInCell="1" allowOverlap="1">
             <wp:simplePos x="0" y="0"/>
             <wp:positionH relativeFrom="page">
               <wp:posOffset>539598</wp:posOffset>
@@ -50,19 +53,19 @@
             <wp:extent cx="684542" cy="758657"/>
             <wp:effectExtent l="0" t="0" r="0" b="0"/>
             <wp:wrapNone/>
-            <wp:docPr id="1" name="image1.png" descr=""/>
+            <wp:docPr id="1" name="image1.png"/>
             <wp:cNvGraphicFramePr>
-              <a:graphicFrameLocks noChangeAspect="1"/>
+              <a:graphicFrameLocks xmlns:a="http://schemas.openxmlformats.org/drawingml/2006/main" noChangeAspect="1"/>
             </wp:cNvGraphicFramePr>
-            <a:graphic>
+            <a:graphic xmlns:a="http://schemas.openxmlformats.org/drawingml/2006/main">
               <a:graphicData uri="http://schemas.openxmlformats.org/drawingml/2006/picture">
-                <pic:pic>
+                <pic:pic xmlns:pic="http://schemas.openxmlformats.org/drawingml/2006/picture">
                   <pic:nvPicPr>
                     <pic:cNvPr id="2" name="image1.png"/>
                     <pic:cNvPicPr/>
                   </pic:nvPicPr>
                   <pic:blipFill>
-                    <a:blip r:embed="rId5" cstate="print"/>
+                    <a:blip r:embed="rId4" cstate="print"/>
                     <a:stretch>
                       <a:fillRect/>
                     </a:stretch>
@@ -85,7 +88,6 @@
       <w:r>
         <w:rPr>
           <w:rFonts w:ascii="Bookman Old Style" w:hAnsi="Bookman Old Style"/>
-          <w:b w:val="0"/>
           <w:color w:val="231F20"/>
           <w:sz w:val="16"/>
         </w:rPr>
@@ -103,7 +105,7 @@
     <w:p>
       <w:pPr>
         <w:spacing w:before="14"/>
-        <w:ind w:left="3642" w:right="74" w:firstLine="0"/>
+        <w:ind w:left="3642" w:right="74"/>
         <w:jc w:val="center"/>
         <w:rPr>
           <w:rFonts w:ascii="Lucida Sans Unicode" w:hAnsi="Lucida Sans Unicode"/>
@@ -113,7 +115,6 @@
       <w:r>
         <w:rPr>
           <w:rFonts w:ascii="Bookman Old Style" w:hAnsi="Bookman Old Style"/>
-          <w:b w:val="0"/>
           <w:color w:val="231F20"/>
           <w:sz w:val="16"/>
         </w:rPr>
@@ -131,7 +132,7 @@
     <w:p>
       <w:pPr>
         <w:spacing w:before="14"/>
-        <w:ind w:left="3642" w:right="74" w:firstLine="0"/>
+        <w:ind w:left="3642" w:right="74"/>
         <w:jc w:val="center"/>
         <w:rPr>
           <w:rFonts w:ascii="Lucida Sans Unicode" w:hAnsi="Lucida Sans Unicode"/>
@@ -149,9 +150,8 @@
     </w:p>
     <w:p>
       <w:pPr>
-        <w:spacing w:line="230" w:lineRule="auto" w:before="116"/>
-        <w:ind w:left="109" w:right="0" w:firstLine="38"/>
-        <w:jc w:val="left"/>
+        <w:spacing w:before="116" w:line="230" w:lineRule="auto"/>
+        <w:ind w:left="109" w:firstLine="38"/>
         <w:rPr>
           <w:rFonts w:ascii="Century Gothic"/>
           <w:b/>
@@ -159,7 +159,6 @@
         </w:rPr>
       </w:pPr>
       <w:r>
-        <w:rPr/>
         <w:br w:type="column"/>
       </w:r>
       <w:r>
@@ -179,13 +178,12 @@
           <w:color w:val="231F20"/>
           <w:sz w:val="37"/>
         </w:rPr>
-        <w:t> UNAM</w:t>
-      </w:r>
-    </w:p>
-    <w:p>
-      <w:pPr>
-        <w:spacing w:after="0" w:line="230" w:lineRule="auto"/>
-        <w:jc w:val="left"/>
+        <w:t xml:space="preserve"> UNAM</w:t>
+      </w:r>
+    </w:p>
+    <w:p>
+      <w:pPr>
+        <w:spacing w:line="230" w:lineRule="auto"/>
         <w:rPr>
           <w:rFonts w:ascii="Century Gothic"/>
           <w:sz w:val="37"/>
@@ -193,8 +191,8 @@
         <w:sectPr>
           <w:type w:val="continuous"/>
           <w:pgSz w:w="12190" w:h="15840"/>
-          <w:pgMar w:top="560" w:bottom="280" w:left="740" w:right="740"/>
-          <w:cols w:num="2" w:equalWidth="0">
+          <w:pgMar w:top="560" w:right="740" w:bottom="280" w:left="740" w:header="720" w:footer="720" w:gutter="0"/>
+          <w:cols w:num="2" w:space="720" w:equalWidth="0">
             <w:col w:w="7192" w:space="2154"/>
             <w:col w:w="1364"/>
           </w:cols>
@@ -203,7 +201,7 @@
     </w:p>
     <w:p>
       <w:pPr>
-        <w:pStyle w:val="BodyText"/>
+        <w:pStyle w:val="Textoindependiente"/>
         <w:spacing w:before="8"/>
         <w:rPr>
           <w:rFonts w:ascii="Century Gothic"/>
@@ -214,7 +212,7 @@
     </w:p>
     <w:p>
       <w:pPr>
-        <w:pStyle w:val="BodyText"/>
+        <w:pStyle w:val="Textoindependiente"/>
         <w:spacing w:line="20" w:lineRule="exact"/>
         <w:ind w:left="96"/>
         <w:rPr>
@@ -225,26 +223,87 @@
       <w:r>
         <w:rPr>
           <w:rFonts w:ascii="Century Gothic"/>
+          <w:noProof/>
           <w:sz w:val="2"/>
-        </w:rPr>
-        <w:pict>
-          <v:group style="width:524.8pt;height:.75pt;mso-position-horizontal-relative:char;mso-position-vertical-relative:line" coordorigin="0,0" coordsize="10496,15">
-            <v:line style="position:absolute" from="0,8" to="10495,8" stroked="true" strokeweight=".75pt" strokecolor="#a7a9ac">
-              <v:stroke dashstyle="solid"/>
-            </v:line>
-          </v:group>
-        </w:pict>
-      </w:r>
-      <w:r>
-        <w:rPr>
-          <w:rFonts w:ascii="Century Gothic"/>
-          <w:sz w:val="2"/>
-        </w:rPr>
-      </w:r>
-    </w:p>
-    <w:p>
-      <w:pPr>
-        <w:pStyle w:val="BodyText"/>
+          <w:lang w:val="es-MX" w:eastAsia="es-MX" w:bidi="ar-SA"/>
+        </w:rPr>
+        <mc:AlternateContent>
+          <mc:Choice Requires="wpg">
+            <w:drawing>
+              <wp:inline distT="0" distB="0" distL="0" distR="0">
+                <wp:extent cx="6664960" cy="9525"/>
+                <wp:effectExtent l="6350" t="6350" r="5715" b="3175"/>
+                <wp:docPr id="5" name="Group 4"/>
+                <wp:cNvGraphicFramePr>
+                  <a:graphicFrameLocks xmlns:a="http://schemas.openxmlformats.org/drawingml/2006/main"/>
+                </wp:cNvGraphicFramePr>
+                <a:graphic xmlns:a="http://schemas.openxmlformats.org/drawingml/2006/main">
+                  <a:graphicData uri="http://schemas.microsoft.com/office/word/2010/wordprocessingGroup">
+                    <wpg:wgp>
+                      <wpg:cNvGrpSpPr>
+                        <a:grpSpLocks/>
+                      </wpg:cNvGrpSpPr>
+                      <wpg:grpSpPr bwMode="auto">
+                        <a:xfrm>
+                          <a:off x="0" y="0"/>
+                          <a:ext cx="6664960" cy="9525"/>
+                          <a:chOff x="0" y="0"/>
+                          <a:chExt cx="10496" cy="15"/>
+                        </a:xfrm>
+                      </wpg:grpSpPr>
+                      <wps:wsp>
+                        <wps:cNvPr id="6" name="Line 5"/>
+                        <wps:cNvCnPr>
+                          <a:cxnSpLocks noChangeShapeType="1"/>
+                        </wps:cNvCnPr>
+                        <wps:spPr bwMode="auto">
+                          <a:xfrm>
+                            <a:off x="0" y="8"/>
+                            <a:ext cx="10495" cy="0"/>
+                          </a:xfrm>
+                          <a:prstGeom prst="line">
+                            <a:avLst/>
+                          </a:prstGeom>
+                          <a:noFill/>
+                          <a:ln w="9525">
+                            <a:solidFill>
+                              <a:srgbClr val="A7A9AC"/>
+                            </a:solidFill>
+                            <a:prstDash val="solid"/>
+                            <a:round/>
+                            <a:headEnd/>
+                            <a:tailEnd/>
+                          </a:ln>
+                          <a:extLst>
+                            <a:ext uri="{909E8E84-426E-40DD-AFC4-6F175D3DCCD1}">
+                              <a14:hiddenFill xmlns:a14="http://schemas.microsoft.com/office/drawing/2010/main">
+                                <a:noFill/>
+                              </a14:hiddenFill>
+                            </a:ext>
+                          </a:extLst>
+                        </wps:spPr>
+                        <wps:bodyPr/>
+                      </wps:wsp>
+                    </wpg:wgp>
+                  </a:graphicData>
+                </a:graphic>
+              </wp:inline>
+            </w:drawing>
+          </mc:Choice>
+          <mc:Fallback>
+            <w:pict>
+              <v:group w14:anchorId="0265E638" id="Group 4" o:spid="_x0000_s1026" style="width:524.8pt;height:.75pt;mso-position-horizontal-relative:char;mso-position-vertical-relative:line" coordsize="10496,15" o:gfxdata="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">
+                <v:line id="Line 5" o:spid="_x0000_s1027" style="position:absolute;visibility:visible;mso-wrap-style:square" from="0,8" to="10495,8" o:connectortype="straight" o:gfxdata="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" strokecolor="#a7a9ac"/>
+                <w10:anchorlock/>
+              </v:group>
+            </w:pict>
+          </mc:Fallback>
+        </mc:AlternateContent>
+      </w:r>
+    </w:p>
+    <w:p>
+      <w:pPr>
+        <w:pStyle w:val="Textoindependiente"/>
         <w:spacing w:before="9"/>
         <w:rPr>
           <w:rFonts w:ascii="Century Gothic"/>
@@ -256,13 +315,13 @@
     <w:p>
       <w:pPr>
         <w:tabs>
-          <w:tab w:pos="7389" w:val="left" w:leader="none"/>
-          <w:tab w:pos="9644" w:val="left" w:leader="none"/>
-          <w:tab w:pos="10604" w:val="left" w:leader="none"/>
+          <w:tab w:val="left" w:pos="7389"/>
+          <w:tab w:val="left" w:pos="9644"/>
+          <w:tab w:val="left" w:pos="10604"/>
         </w:tabs>
         <w:spacing w:before="94"/>
-        <w:ind w:left="4104" w:right="0" w:firstLine="0"/>
-        <w:jc w:val="left"/>
+        <w:ind w:left="4104"/>
+        <w:jc w:val="right"/>
         <w:rPr>
           <w:sz w:val="20"/>
         </w:rPr>
@@ -280,7 +339,7 @@
           <w:spacing w:val="-4"/>
           <w:sz w:val="20"/>
         </w:rPr>
-        <w:t> </w:t>
+        <w:t xml:space="preserve"> </w:t>
       </w:r>
       <w:r>
         <w:rPr>
@@ -295,7 +354,7 @@
           <w:spacing w:val="-1"/>
           <w:sz w:val="20"/>
         </w:rPr>
-        <w:t> </w:t>
+        <w:t xml:space="preserve"> </w:t>
       </w:r>
       <w:r>
         <w:rPr>
@@ -310,15 +369,7 @@
           <w:sz w:val="20"/>
           <w:u w:val="single" w:color="231F20"/>
         </w:rPr>
-        <w:t> </w:t>
-        <w:tab/>
-      </w:r>
-      <w:r>
-        <w:rPr>
-          <w:color w:val="231F20"/>
-          <w:sz w:val="20"/>
-        </w:rPr>
-        <w:t>de</w:t>
+        <w:t xml:space="preserve"> </w:t>
       </w:r>
       <w:r>
         <w:rPr>
@@ -326,7 +377,14 @@
           <w:sz w:val="20"/>
           <w:u w:val="single" w:color="231F20"/>
         </w:rPr>
-        <w:t> </w:t>
+        <w:t xml:space="preserve"> </w:t>
+      </w:r>
+      <w:r>
+        <w:rPr>
+          <w:color w:val="231F20"/>
+          <w:sz w:val="20"/>
+          <w:u w:val="single" w:color="231F20"/>
+        </w:rPr>
         <w:tab/>
       </w:r>
       <w:r>
@@ -336,13 +394,54 @@
         </w:rPr>
         <w:t>de</w:t>
       </w:r>
+      <w:r>
+        <w:rPr>
+          <w:color w:val="231F20"/>
+          <w:sz w:val="20"/>
+          <w:u w:val="single" w:color="231F20"/>
+        </w:rPr>
+        <w:t xml:space="preserve"> </w:t>
+      </w:r>
+      <w:r>
+        <w:rPr>
+          <w:color w:val="231F20"/>
+          <w:sz w:val="20"/>
+          <w:u w:val="single" w:color="231F20"/>
+        </w:rPr>
+        <w:t xml:space="preserve">   </w:t>
+      </w:r>
+      <w:r>
+        <w:rPr>
+          <w:color w:val="231F20"/>
+          <w:sz w:val="20"/>
+          <w:u w:val="single" w:color="231F20"/>
+        </w:rPr>
+        <w:t xml:space="preserve">       </w:t>
+      </w:r>
+      <w:r>
+        <w:rPr>
+          <w:color w:val="231F20"/>
+          <w:sz w:val="20"/>
+          <w:u w:val="single" w:color="231F20"/>
+        </w:rPr>
+        <w:t xml:space="preserve"> </w:t>
+      </w:r>
+      <w:proofErr w:type="spellStart"/>
+      <w:r>
+        <w:rPr>
+          <w:color w:val="231F20"/>
+          <w:sz w:val="20"/>
+        </w:rPr>
+        <w:t>de</w:t>
+      </w:r>
+      <w:proofErr w:type="spellEnd"/>
       <w:r>
         <w:rPr>
           <w:color w:val="231F20"/>
           <w:spacing w:val="-1"/>
           <w:sz w:val="20"/>
         </w:rPr>
-        <w:t> </w:t>
+        <w:t xml:space="preserve"> </w:t>
       </w:r>
       <w:r>
         <w:rPr>
@@ -350,14 +449,6 @@
           <w:sz w:val="20"/>
         </w:rPr>
         <w:t>20</w:t>
-      </w:r>
-      <w:r>
-        <w:rPr>
-          <w:color w:val="231F20"/>
-          <w:spacing w:val="-23"/>
-          <w:sz w:val="20"/>
-        </w:rPr>
-        <w:t> </w:t>
       </w:r>
       <w:r>
         <w:rPr>
@@ -365,13 +456,12 @@
           <w:sz w:val="20"/>
           <w:u w:val="single" w:color="231F20"/>
         </w:rPr>
-        <w:t> </w:t>
-        <w:tab/>
-      </w:r>
-    </w:p>
-    <w:p>
-      <w:pPr>
-        <w:pStyle w:val="BodyText"/>
+        <w:t xml:space="preserve">      </w:t>
+      </w:r>
+    </w:p>
+    <w:p>
+      <w:pPr>
+        <w:pStyle w:val="Textoindependiente"/>
         <w:spacing w:before="5"/>
         <w:rPr>
           <w:sz w:val="29"/>
@@ -380,8 +470,8 @@
     </w:p>
     <w:p>
       <w:pPr>
-        <w:pStyle w:val="Heading1"/>
-        <w:spacing w:line="249" w:lineRule="auto" w:before="93"/>
+        <w:pStyle w:val="Ttulo1"/>
+        <w:spacing w:before="93" w:line="249" w:lineRule="auto"/>
         <w:ind w:right="4641"/>
       </w:pPr>
       <w:r>
@@ -394,25 +484,29 @@
     <w:p>
       <w:pPr>
         <w:spacing w:before="2"/>
-        <w:ind w:left="110" w:right="0" w:firstLine="0"/>
-        <w:jc w:val="left"/>
+        <w:ind w:left="110"/>
         <w:rPr>
           <w:b/>
-          <w:sz w:val="22"/>
         </w:rPr>
       </w:pPr>
       <w:r>
         <w:rPr>
           <w:b/>
           <w:color w:val="231F20"/>
-          <w:sz w:val="22"/>
-        </w:rPr>
-        <w:t>Pr e s e n t e .</w:t>
-      </w:r>
-    </w:p>
-    <w:p>
-      <w:pPr>
-        <w:pStyle w:val="BodyText"/>
+        </w:rPr>
+        <w:t>Pr e s e n t e</w:t>
+      </w:r>
+      <w:r>
+        <w:rPr>
+          <w:b/>
+          <w:color w:val="231F20"/>
+        </w:rPr>
+        <w:t>.</w:t>
+      </w:r>
+    </w:p>
+    <w:p>
+      <w:pPr>
+        <w:pStyle w:val="Textoindependiente"/>
         <w:rPr>
           <w:b/>
           <w:sz w:val="19"/>
@@ -421,12 +515,16 @@
     </w:p>
     <w:p>
       <w:pPr>
-        <w:pStyle w:val="BodyText"/>
+        <w:pStyle w:val="Textoindependiente"/>
         <w:tabs>
-          <w:tab w:pos="10576" w:val="left" w:leader="none"/>
+          <w:tab w:val="left" w:pos="10576"/>
         </w:tabs>
         <w:spacing w:before="93"/>
         <w:ind w:left="110"/>
+        <w:rPr>
+          <w:color w:val="231F20"/>
+          <w:u w:val="single" w:color="231F20"/>
+        </w:rPr>
       </w:pPr>
       <w:r>
         <w:rPr>
@@ -439,7 +537,7 @@
           <w:color w:val="231F20"/>
           <w:spacing w:val="-15"/>
         </w:rPr>
-        <w:t> </w:t>
+        <w:t xml:space="preserve"> </w:t>
       </w:r>
       <w:r>
         <w:rPr>
@@ -452,7 +550,7 @@
           <w:color w:val="231F20"/>
           <w:spacing w:val="-15"/>
         </w:rPr>
-        <w:t> </w:t>
+        <w:t xml:space="preserve"> </w:t>
       </w:r>
       <w:r>
         <w:rPr>
@@ -465,7 +563,7 @@
           <w:color w:val="231F20"/>
           <w:spacing w:val="-15"/>
         </w:rPr>
-        <w:t> </w:t>
+        <w:t xml:space="preserve"> </w:t>
       </w:r>
       <w:r>
         <w:rPr>
@@ -478,7 +576,7 @@
           <w:color w:val="231F20"/>
           <w:spacing w:val="-15"/>
         </w:rPr>
-        <w:t> </w:t>
+        <w:t xml:space="preserve"> </w:t>
       </w:r>
       <w:r>
         <w:rPr>
@@ -491,7 +589,7 @@
           <w:color w:val="231F20"/>
           <w:spacing w:val="-15"/>
         </w:rPr>
-        <w:t> </w:t>
+        <w:t xml:space="preserve"> </w:t>
       </w:r>
       <w:r>
         <w:rPr>
@@ -504,7 +602,7 @@
           <w:color w:val="231F20"/>
           <w:spacing w:val="-15"/>
         </w:rPr>
-        <w:t> </w:t>
+        <w:t xml:space="preserve"> </w:t>
       </w:r>
       <w:r>
         <w:rPr>
@@ -517,7 +615,7 @@
           <w:color w:val="231F20"/>
           <w:spacing w:val="-14"/>
         </w:rPr>
-        <w:t> </w:t>
+        <w:t xml:space="preserve"> </w:t>
       </w:r>
       <w:r>
         <w:rPr>
@@ -530,7 +628,7 @@
           <w:color w:val="231F20"/>
           <w:spacing w:val="-15"/>
         </w:rPr>
-        <w:t> </w:t>
+        <w:t xml:space="preserve"> </w:t>
       </w:r>
       <w:r>
         <w:rPr>
@@ -543,7 +641,7 @@
           <w:color w:val="231F20"/>
           <w:spacing w:val="-15"/>
         </w:rPr>
-        <w:t> </w:t>
+        <w:t xml:space="preserve"> </w:t>
       </w:r>
       <w:r>
         <w:rPr>
@@ -556,7 +654,7 @@
           <w:color w:val="231F20"/>
           <w:spacing w:val="-15"/>
         </w:rPr>
-        <w:t> </w:t>
+        <w:t xml:space="preserve"> </w:t>
       </w:r>
       <w:r>
         <w:rPr>
@@ -569,7 +667,7 @@
           <w:color w:val="231F20"/>
           <w:spacing w:val="-15"/>
         </w:rPr>
-        <w:t> </w:t>
+        <w:t xml:space="preserve"> </w:t>
       </w:r>
       <w:r>
         <w:rPr>
@@ -582,7 +680,7 @@
           <w:color w:val="231F20"/>
           <w:spacing w:val="-15"/>
         </w:rPr>
-        <w:t> </w:t>
+        <w:t xml:space="preserve"> </w:t>
       </w:r>
       <w:r>
         <w:rPr>
@@ -595,7 +693,7 @@
           <w:color w:val="231F20"/>
           <w:spacing w:val="-15"/>
         </w:rPr>
-        <w:t> </w:t>
+        <w:t xml:space="preserve"> </w:t>
       </w:r>
       <w:r>
         <w:rPr>
@@ -608,7 +706,7 @@
           <w:color w:val="231F20"/>
           <w:spacing w:val="-14"/>
         </w:rPr>
-        <w:t> </w:t>
+        <w:t xml:space="preserve"> </w:t>
       </w:r>
       <w:r>
         <w:rPr>
@@ -621,32 +719,84 @@
           <w:color w:val="231F20"/>
           <w:spacing w:val="-17"/>
         </w:rPr>
-        <w:t> </w:t>
+        <w:t xml:space="preserve"> </w:t>
       </w:r>
       <w:r>
         <w:rPr>
           <w:color w:val="231F20"/>
           <w:u w:val="single" w:color="231F20"/>
         </w:rPr>
-        <w:t> </w:t>
+        <w:t xml:space="preserve"> </w:t>
+      </w:r>
+      <w:r>
+        <w:rPr>
+          <w:color w:val="231F20"/>
+          <w:u w:val="single" w:color="231F20"/>
+        </w:rPr>
         <w:tab/>
       </w:r>
     </w:p>
     <w:p>
       <w:pPr>
-        <w:pStyle w:val="BodyText"/>
+        <w:pStyle w:val="Textoindependiente"/>
         <w:tabs>
-          <w:tab w:pos="10026" w:val="left" w:leader="none"/>
+          <w:tab w:val="left" w:pos="10576"/>
         </w:tabs>
-        <w:spacing w:line="560" w:lineRule="atLeast"/>
+        <w:ind w:left="110"/>
+      </w:pPr>
+    </w:p>
+    <w:p>
+      <w:pPr>
+        <w:pStyle w:val="Textoindependiente"/>
+        <w:tabs>
+          <w:tab w:val="left" w:pos="10026"/>
+        </w:tabs>
         <w:ind w:left="110" w:right="108" w:hanging="7"/>
+        <w:rPr>
+          <w:color w:val="231F20"/>
+          <w:spacing w:val="-8"/>
+        </w:rPr>
       </w:pPr>
       <w:r>
         <w:rPr>
           <w:color w:val="231F20"/>
           <w:u w:val="single" w:color="231F20"/>
         </w:rPr>
-        <w:t> </w:t>
+        <w:t xml:space="preserve"> </w:t>
+      </w:r>
+      <w:r>
+        <w:rPr>
+          <w:color w:val="231F20"/>
+          <w:u w:val="single" w:color="231F20"/>
+        </w:rPr>
+        <w:t xml:space="preserve">                                              </w:t>
+      </w:r>
+      <w:r>
+        <w:rPr>
+          <w:color w:val="231F20"/>
+          <w:u w:val="single" w:color="231F20"/>
+        </w:rPr>
+        <w:t>Maestr</w:t>
+      </w:r>
+      <w:r>
+        <w:rPr>
+          <w:color w:val="231F20"/>
+          <w:u w:val="single" w:color="231F20"/>
+        </w:rPr>
+        <w:t>o(a)</w:t>
+      </w:r>
+      <w:r>
+        <w:rPr>
+          <w:color w:val="231F20"/>
+          <w:u w:val="single" w:color="231F20"/>
+        </w:rPr>
+        <w:t xml:space="preserve"> en Ciencias de la Sostenibilidad</w:t>
+      </w:r>
+      <w:r>
+        <w:rPr>
+          <w:color w:val="231F20"/>
+          <w:u w:val="single" w:color="231F20"/>
+        </w:rPr>
         <w:tab/>
       </w:r>
       <w:r>
@@ -654,33 +804,60 @@
           <w:color w:val="231F20"/>
           <w:spacing w:val="6"/>
         </w:rPr>
-        <w:t> </w:t>
-      </w:r>
-      <w:r>
-        <w:rPr>
-          <w:color w:val="231F20"/>
-        </w:rPr>
-        <w:t>, </w:t>
+        <w:t xml:space="preserve"> </w:t>
+      </w:r>
+      <w:r>
+        <w:rPr>
+          <w:color w:val="231F20"/>
+        </w:rPr>
+        <w:t xml:space="preserve">, </w:t>
       </w:r>
       <w:r>
         <w:rPr>
           <w:color w:val="231F20"/>
           <w:spacing w:val="-8"/>
         </w:rPr>
-        <w:t>que </w:t>
-      </w:r>
-      <w:r>
-        <w:rPr>
-          <w:color w:val="231F20"/>
-        </w:rPr>
-        <w:t>realice</w:t>
-      </w:r>
+        <w:t>que</w:t>
+      </w:r>
+    </w:p>
+    <w:p>
+      <w:pPr>
+        <w:pStyle w:val="Textoindependiente"/>
+        <w:tabs>
+          <w:tab w:val="left" w:pos="10026"/>
+        </w:tabs>
+        <w:ind w:left="110" w:right="108" w:hanging="7"/>
+        <w:rPr>
+          <w:color w:val="231F20"/>
+        </w:rPr>
+      </w:pPr>
+    </w:p>
+    <w:p>
+      <w:pPr>
+        <w:pStyle w:val="Textoindependiente"/>
+        <w:tabs>
+          <w:tab w:val="left" w:pos="10026"/>
+        </w:tabs>
+        <w:ind w:left="110" w:right="108" w:hanging="7"/>
+        <w:rPr>
+          <w:color w:val="231F20"/>
+          <w:spacing w:val="-7"/>
+        </w:rPr>
+      </w:pPr>
+      <w:proofErr w:type="gramStart"/>
+      <w:r>
+        <w:rPr>
+          <w:color w:val="231F20"/>
+        </w:rPr>
+        <w:t>realicé</w:t>
+      </w:r>
+      <w:proofErr w:type="gramEnd"/>
       <w:r>
         <w:rPr>
           <w:color w:val="231F20"/>
           <w:spacing w:val="-4"/>
         </w:rPr>
-        <w:t> </w:t>
+        <w:t xml:space="preserve"> </w:t>
       </w:r>
       <w:r>
         <w:rPr>
@@ -691,16 +868,49 @@
       <w:r>
         <w:rPr>
           <w:color w:val="231F20"/>
+        </w:rPr>
+        <w:t xml:space="preserve"> el</w:t>
+      </w:r>
+      <w:r>
+        <w:rPr>
+          <w:color w:val="231F20"/>
           <w:u w:val="single" w:color="231F20"/>
         </w:rPr>
-        <w:t> </w:t>
-        <w:tab/>
-      </w:r>
-      <w:r>
-        <w:rPr>
-          <w:color w:val="231F20"/>
-        </w:rPr>
-        <w:t>, </w:t>
+        <w:t xml:space="preserve"> </w:t>
+      </w:r>
+      <w:r>
+        <w:rPr>
+          <w:color w:val="231F20"/>
+          <w:u w:val="single" w:color="231F20"/>
+        </w:rPr>
+        <w:t xml:space="preserve">   </w:t>
+      </w:r>
+      <w:r>
+        <w:rPr>
+          <w:color w:val="231F20"/>
+          <w:u w:val="single" w:color="231F20"/>
+        </w:rPr>
+        <w:t xml:space="preserve">     </w:t>
+      </w:r>
+      <w:r>
+        <w:rPr>
+          <w:color w:val="231F20"/>
+          <w:u w:val="single" w:color="231F20"/>
+        </w:rPr>
+        <w:t xml:space="preserve">Posgrado </w:t>
+      </w:r>
+      <w:r>
+        <w:rPr>
+          <w:color w:val="231F20"/>
+          <w:u w:val="single" w:color="231F20"/>
+        </w:rPr>
+        <w:t>en Ciencias de la Sostenibilidad</w:t>
+      </w:r>
+      <w:r>
+        <w:rPr>
+          <w:color w:val="231F20"/>
+        </w:rPr>
+        <w:t xml:space="preserve">, </w:t>
       </w:r>
       <w:r>
         <w:rPr>
@@ -709,86 +919,97 @@
         </w:rPr>
         <w:t>con</w:t>
       </w:r>
-    </w:p>
-    <w:p>
-      <w:pPr>
-        <w:spacing w:before="30"/>
-        <w:ind w:left="2954" w:right="0" w:firstLine="0"/>
-        <w:jc w:val="left"/>
-        <w:rPr>
-          <w:sz w:val="14"/>
-        </w:rPr>
-      </w:pPr>
-      <w:r>
-        <w:rPr>
-          <w:color w:val="231F20"/>
-          <w:sz w:val="14"/>
-        </w:rPr>
-        <w:t>(ESCUELA, FACULTAD, CENTRO, INSTITUTO O PROGRAMA DE POSGRADO)</w:t>
-      </w:r>
-    </w:p>
-    <w:p>
-      <w:pPr>
-        <w:pStyle w:val="BodyText"/>
+      <w:r>
+        <w:rPr>
+          <w:color w:val="231F20"/>
+          <w:spacing w:val="-8"/>
+        </w:rPr>
+        <w:t xml:space="preserve"> </w:t>
+      </w:r>
+      <w:r>
+        <w:rPr>
+          <w:color w:val="231F20"/>
+        </w:rPr>
+        <w:t>el número</w:t>
+      </w:r>
+      <w:r>
+        <w:rPr>
+          <w:color w:val="231F20"/>
+          <w:spacing w:val="33"/>
+        </w:rPr>
+        <w:t xml:space="preserve"> </w:t>
+      </w:r>
+      <w:r>
+        <w:rPr>
+          <w:color w:val="231F20"/>
+        </w:rPr>
+        <w:t>de</w:t>
+      </w:r>
+      <w:r>
+        <w:rPr>
+          <w:color w:val="231F20"/>
+          <w:spacing w:val="17"/>
+        </w:rPr>
+        <w:t xml:space="preserve"> </w:t>
+      </w:r>
+      <w:r>
+        <w:rPr>
+          <w:color w:val="231F20"/>
+        </w:rPr>
+        <w:t>cuenta</w:t>
+      </w:r>
+      <w:r>
+        <w:rPr>
+          <w:color w:val="231F20"/>
+          <w:u w:val="single" w:color="231F20"/>
+        </w:rPr>
+        <w:t xml:space="preserve"> </w:t>
+      </w:r>
+      <w:r>
+        <w:rPr>
+          <w:color w:val="231F20"/>
+          <w:u w:val="single" w:color="231F20"/>
+        </w:rPr>
+        <w:t xml:space="preserve">          </w:t>
+      </w:r>
+      <w:r>
+        <w:rPr>
+          <w:color w:val="231F20"/>
+        </w:rPr>
+        <w:t xml:space="preserve">, para </w:t>
+      </w:r>
+      <w:r>
+        <w:rPr>
+          <w:color w:val="231F20"/>
+          <w:spacing w:val="-7"/>
+        </w:rPr>
+        <w:t xml:space="preserve">tal </w:t>
+      </w:r>
+    </w:p>
+    <w:p>
+      <w:pPr>
+        <w:pStyle w:val="Textoindependiente"/>
         <w:tabs>
-          <w:tab w:pos="9629" w:val="left" w:leader="none"/>
+          <w:tab w:val="left" w:pos="10026"/>
         </w:tabs>
-        <w:spacing w:line="530" w:lineRule="auto" w:before="116"/>
-        <w:ind w:left="110" w:right="108"/>
-      </w:pPr>
-      <w:r>
-        <w:rPr>
-          <w:color w:val="231F20"/>
-        </w:rPr>
-        <w:t>el número</w:t>
-      </w:r>
-      <w:r>
-        <w:rPr>
-          <w:color w:val="231F20"/>
-          <w:spacing w:val="33"/>
-        </w:rPr>
-        <w:t> </w:t>
-      </w:r>
-      <w:r>
-        <w:rPr>
-          <w:color w:val="231F20"/>
-        </w:rPr>
-        <w:t>de</w:t>
-      </w:r>
-      <w:r>
-        <w:rPr>
-          <w:color w:val="231F20"/>
-          <w:spacing w:val="17"/>
-        </w:rPr>
-        <w:t> </w:t>
-      </w:r>
-      <w:r>
-        <w:rPr>
-          <w:color w:val="231F20"/>
-        </w:rPr>
-        <w:t>cuenta</w:t>
-      </w:r>
-      <w:r>
-        <w:rPr>
-          <w:color w:val="231F20"/>
-          <w:u w:val="single" w:color="231F20"/>
-        </w:rPr>
-        <w:t> </w:t>
-        <w:tab/>
-      </w:r>
-      <w:r>
-        <w:rPr>
-          <w:color w:val="231F20"/>
-        </w:rPr>
-        <w:t>, para </w:t>
-      </w:r>
-      <w:r>
+        <w:ind w:left="110" w:right="108" w:hanging="7"/>
         <w:rPr>
           <w:color w:val="231F20"/>
           <w:spacing w:val="-7"/>
         </w:rPr>
-        <w:t>tal </w:t>
-      </w:r>
+      </w:pPr>
+    </w:p>
+    <w:p>
+      <w:pPr>
+        <w:pStyle w:val="Textoindependiente"/>
+        <w:tabs>
+          <w:tab w:val="left" w:pos="10026"/>
+        </w:tabs>
+        <w:ind w:left="110" w:right="108" w:hanging="7"/>
+        <w:rPr>
+          <w:color w:val="231F20"/>
+        </w:rPr>
+      </w:pPr>
       <w:r>
         <w:rPr>
           <w:color w:val="231F20"/>
@@ -800,7 +1021,7 @@
           <w:color w:val="231F20"/>
           <w:spacing w:val="-3"/>
         </w:rPr>
-        <w:t> </w:t>
+        <w:t xml:space="preserve"> </w:t>
       </w:r>
       <w:r>
         <w:rPr>
@@ -811,9 +1032,21 @@
     </w:p>
     <w:p>
       <w:pPr>
+        <w:pStyle w:val="Textoindependiente"/>
+        <w:tabs>
+          <w:tab w:val="left" w:pos="10026"/>
+        </w:tabs>
+        <w:ind w:left="110" w:right="108" w:hanging="7"/>
+        <w:rPr>
+          <w:color w:val="231F20"/>
+          <w:spacing w:val="-8"/>
+        </w:rPr>
+      </w:pPr>
+    </w:p>
+    <w:p>
+      <w:pPr>
         <w:spacing w:before="111" w:after="40"/>
-        <w:ind w:left="110" w:right="0" w:firstLine="0"/>
-        <w:jc w:val="left"/>
+        <w:ind w:left="110"/>
         <w:rPr>
           <w:sz w:val="16"/>
         </w:rPr>
@@ -822,9 +1055,8 @@
         <w:rPr>
           <w:b/>
           <w:color w:val="231F20"/>
-          <w:sz w:val="22"/>
-        </w:rPr>
-        <w:t>Nombre completo: </w:t>
+        </w:rPr>
+        <w:t xml:space="preserve">Nombre completo: </w:t>
       </w:r>
       <w:r>
         <w:rPr>
@@ -836,8 +1068,8 @@
     </w:p>
     <w:tbl>
       <w:tblPr>
+        <w:tblStyle w:val="TableNormal"/>
         <w:tblW w:w="0" w:type="auto"/>
-        <w:jc w:val="left"/>
         <w:tblInd w:w="140" w:type="dxa"/>
         <w:tblBorders>
           <w:top w:val="single" w:sz="8" w:space="0" w:color="A7A9AC"/>
@@ -848,13 +1080,7 @@
           <w:insideV w:val="single" w:sz="8" w:space="0" w:color="A7A9AC"/>
         </w:tblBorders>
         <w:tblLayout w:type="fixed"/>
-        <w:tblCellMar>
-          <w:top w:w="0" w:type="dxa"/>
-          <w:left w:w="0" w:type="dxa"/>
-          <w:bottom w:w="0" w:type="dxa"/>
-          <w:right w:w="0" w:type="dxa"/>
-        </w:tblCellMar>
-        <w:tblLook w:val="01E0"/>
+        <w:tblLook w:val="01E0" w:firstRow="1" w:lastRow="1" w:firstColumn="1" w:lastColumn="1" w:noHBand="0" w:noVBand="0"/>
       </w:tblPr>
       <w:tblGrid>
         <w:gridCol w:w="3497"/>
@@ -863,7 +1089,7 @@
       </w:tblGrid>
       <w:tr>
         <w:trPr>
-          <w:trHeight w:val="277" w:hRule="atLeast"/>
+          <w:trHeight w:val="277"/>
         </w:trPr>
         <w:tc>
           <w:tcPr>
@@ -876,17 +1102,13 @@
           <w:p>
             <w:pPr>
               <w:pStyle w:val="TableParagraph"/>
-              <w:spacing w:line="251" w:lineRule="exact" w:before="6"/>
+              <w:spacing w:before="6" w:line="251" w:lineRule="exact"/>
               <w:ind w:left="1176" w:right="1162"/>
               <w:jc w:val="center"/>
-              <w:rPr>
-                <w:sz w:val="22"/>
-              </w:rPr>
             </w:pPr>
             <w:r>
               <w:rPr>
                 <w:color w:val="231F20"/>
-                <w:sz w:val="22"/>
               </w:rPr>
               <w:t>Nombre (s)</w:t>
             </w:r>
@@ -904,16 +1126,12 @@
           <w:p>
             <w:pPr>
               <w:pStyle w:val="TableParagraph"/>
-              <w:spacing w:line="247" w:lineRule="exact" w:before="10"/>
+              <w:spacing w:before="10" w:line="247" w:lineRule="exact"/>
               <w:ind w:left="996"/>
-              <w:rPr>
-                <w:sz w:val="22"/>
-              </w:rPr>
             </w:pPr>
             <w:r>
               <w:rPr>
                 <w:color w:val="231F20"/>
-                <w:sz w:val="22"/>
               </w:rPr>
               <w:t>Primer Apellido</w:t>
             </w:r>
@@ -930,16 +1148,12 @@
           <w:p>
             <w:pPr>
               <w:pStyle w:val="TableParagraph"/>
-              <w:spacing w:line="247" w:lineRule="exact" w:before="10"/>
+              <w:spacing w:before="10" w:line="247" w:lineRule="exact"/>
               <w:ind w:left="875"/>
-              <w:rPr>
-                <w:sz w:val="22"/>
-              </w:rPr>
             </w:pPr>
             <w:r>
               <w:rPr>
                 <w:color w:val="231F20"/>
-                <w:sz w:val="22"/>
               </w:rPr>
               <w:t>Segundo Apellido</w:t>
             </w:r>
@@ -948,7 +1162,7 @@
       </w:tr>
       <w:tr>
         <w:trPr>
-          <w:trHeight w:val="866" w:hRule="atLeast"/>
+          <w:trHeight w:val="866"/>
         </w:trPr>
         <w:tc>
           <w:tcPr>
@@ -963,7 +1177,14 @@
               <w:pStyle w:val="TableParagraph"/>
               <w:rPr>
                 <w:rFonts w:ascii="Times New Roman"/>
-                <w:sz w:val="18"/>
+              </w:rPr>
+            </w:pPr>
+          </w:p>
+          <w:p>
+            <w:pPr>
+              <w:pStyle w:val="TableParagraph"/>
+              <w:rPr>
+                <w:rFonts w:ascii="Times New Roman"/>
               </w:rPr>
             </w:pPr>
           </w:p>
@@ -982,7 +1203,14 @@
               <w:pStyle w:val="TableParagraph"/>
               <w:rPr>
                 <w:rFonts w:ascii="Times New Roman"/>
-                <w:sz w:val="18"/>
+              </w:rPr>
+            </w:pPr>
+          </w:p>
+          <w:p>
+            <w:pPr>
+              <w:pStyle w:val="TableParagraph"/>
+              <w:rPr>
+                <w:rFonts w:ascii="Times New Roman"/>
               </w:rPr>
             </w:pPr>
           </w:p>
@@ -1000,6 +1228,14 @@
               <w:pStyle w:val="TableParagraph"/>
               <w:rPr>
                 <w:rFonts w:ascii="Times New Roman"/>
+              </w:rPr>
+            </w:pPr>
+          </w:p>
+          <w:p>
+            <w:pPr>
+              <w:pStyle w:val="TableParagraph"/>
+              <w:rPr>
+                <w:rFonts w:ascii="Times New Roman"/>
                 <w:sz w:val="18"/>
               </w:rPr>
             </w:pPr>
@@ -1009,7 +1245,7 @@
     </w:tbl>
     <w:p>
       <w:pPr>
-        <w:pStyle w:val="BodyText"/>
+        <w:pStyle w:val="Textoindependiente"/>
         <w:rPr>
           <w:sz w:val="24"/>
         </w:rPr>
@@ -1018,132 +1254,407 @@
     <w:p>
       <w:pPr>
         <w:spacing w:before="149"/>
-        <w:ind w:left="110" w:right="0" w:firstLine="0"/>
-        <w:jc w:val="left"/>
+        <w:ind w:left="110"/>
         <w:rPr>
           <w:sz w:val="16"/>
         </w:rPr>
       </w:pPr>
       <w:r>
-        <w:rPr/>
-        <w:pict>
-          <v:shapetype id="_x0000_t202" o:spt="202" coordsize="21600,21600" path="m,l,21600r21600,l21600,xe">
-            <v:stroke joinstyle="miter"/>
-            <v:path gradientshapeok="t" o:connecttype="rect"/>
-          </v:shapetype>
-          <v:shape style="position:absolute;margin-left:42.52pt;margin-top:22.041561pt;width:50.35pt;height:85.05pt;mso-position-horizontal-relative:page;mso-position-vertical-relative:paragraph;z-index:1120" type="#_x0000_t202" filled="false" stroked="false">
-            <v:textbox inset="0,0,0,0">
-              <w:txbxContent>
-                <w:tbl>
-                  <w:tblPr>
-                    <w:tblW w:w="0" w:type="auto"/>
-                    <w:jc w:val="left"/>
-                    <w:tblInd w:w="10" w:type="dxa"/>
-                    <w:tblBorders>
-                      <w:top w:val="single" w:sz="8" w:space="0" w:color="A7A9AC"/>
-                      <w:left w:val="single" w:sz="8" w:space="0" w:color="A7A9AC"/>
-                      <w:bottom w:val="single" w:sz="8" w:space="0" w:color="A7A9AC"/>
-                      <w:right w:val="single" w:sz="8" w:space="0" w:color="A7A9AC"/>
-                      <w:insideH w:val="single" w:sz="8" w:space="0" w:color="A7A9AC"/>
-                      <w:insideV w:val="single" w:sz="8" w:space="0" w:color="A7A9AC"/>
-                    </w:tblBorders>
-                    <w:tblLayout w:type="fixed"/>
-                    <w:tblCellMar>
-                      <w:top w:w="0" w:type="dxa"/>
-                      <w:left w:w="0" w:type="dxa"/>
-                      <w:bottom w:w="0" w:type="dxa"/>
-                      <w:right w:w="0" w:type="dxa"/>
-                    </w:tblCellMar>
-                    <w:tblLook w:val="01E0"/>
-                  </w:tblPr>
-                  <w:tblGrid>
-                    <w:gridCol w:w="976"/>
-                  </w:tblGrid>
-                  <w:tr>
-                    <w:trPr>
-                      <w:trHeight w:val="539" w:hRule="atLeast"/>
-                    </w:trPr>
-                    <w:tc>
-                      <w:tcPr>
-                        <w:tcW w:w="976" w:type="dxa"/>
-                        <w:tcBorders>
-                          <w:bottom w:val="single" w:sz="6" w:space="0" w:color="A7A9AC"/>
-                        </w:tcBorders>
-                      </w:tcPr>
-                      <w:p>
-                        <w:pPr>
-                          <w:pStyle w:val="TableParagraph"/>
-                          <w:rPr>
-                            <w:rFonts w:ascii="Times New Roman"/>
-                            <w:sz w:val="18"/>
-                          </w:rPr>
-                        </w:pPr>
-                      </w:p>
-                    </w:tc>
-                  </w:tr>
-                  <w:tr>
-                    <w:trPr>
-                      <w:trHeight w:val="536" w:hRule="atLeast"/>
-                    </w:trPr>
-                    <w:tc>
-                      <w:tcPr>
-                        <w:tcW w:w="976" w:type="dxa"/>
-                        <w:tcBorders>
-                          <w:top w:val="single" w:sz="6" w:space="0" w:color="A7A9AC"/>
-                          <w:bottom w:val="single" w:sz="6" w:space="0" w:color="A7A9AC"/>
-                        </w:tcBorders>
-                      </w:tcPr>
-                      <w:p>
-                        <w:pPr>
-                          <w:pStyle w:val="TableParagraph"/>
-                          <w:rPr>
-                            <w:rFonts w:ascii="Times New Roman"/>
-                            <w:sz w:val="18"/>
-                          </w:rPr>
-                        </w:pPr>
-                      </w:p>
-                    </w:tc>
-                  </w:tr>
-                  <w:tr>
-                    <w:trPr>
-                      <w:trHeight w:val="554" w:hRule="atLeast"/>
-                    </w:trPr>
-                    <w:tc>
-                      <w:tcPr>
-                        <w:tcW w:w="976" w:type="dxa"/>
-                        <w:tcBorders>
-                          <w:top w:val="single" w:sz="6" w:space="0" w:color="A7A9AC"/>
-                        </w:tcBorders>
-                      </w:tcPr>
-                      <w:p>
-                        <w:pPr>
-                          <w:pStyle w:val="TableParagraph"/>
-                          <w:rPr>
-                            <w:rFonts w:ascii="Times New Roman"/>
-                            <w:sz w:val="18"/>
-                          </w:rPr>
-                        </w:pPr>
-                      </w:p>
-                    </w:tc>
-                  </w:tr>
-                </w:tbl>
-                <w:p>
-                  <w:pPr>
-                    <w:pStyle w:val="BodyText"/>
-                  </w:pPr>
-                </w:p>
-              </w:txbxContent>
-            </v:textbox>
-            <w10:wrap type="none"/>
-          </v:shape>
-        </w:pict>
-      </w:r>
-      <w:r>
-        <w:rPr>
-          <w:color w:val="231F20"/>
-          <w:sz w:val="22"/>
-        </w:rPr>
-        <w:t>Asimismo, le solicito que mi título profesional o grado, se elabore en: </w:t>
+        <w:rPr>
+          <w:noProof/>
+          <w:lang w:val="es-MX" w:eastAsia="es-MX" w:bidi="ar-SA"/>
+        </w:rPr>
+        <mc:AlternateContent>
+          <mc:Choice Requires="wps">
+            <w:drawing>
+              <wp:anchor distT="0" distB="0" distL="114300" distR="114300" simplePos="0" relativeHeight="251657728" behindDoc="0" locked="0" layoutInCell="1" allowOverlap="1">
+                <wp:simplePos x="0" y="0"/>
+                <wp:positionH relativeFrom="page">
+                  <wp:posOffset>539750</wp:posOffset>
+                </wp:positionH>
+                <wp:positionV relativeFrom="paragraph">
+                  <wp:posOffset>280035</wp:posOffset>
+                </wp:positionV>
+                <wp:extent cx="639445" cy="1080135"/>
+                <wp:effectExtent l="0" t="0" r="1905" b="0"/>
+                <wp:wrapNone/>
+                <wp:docPr id="4" name="Text Box 3"/>
+                <wp:cNvGraphicFramePr>
+                  <a:graphicFrameLocks xmlns:a="http://schemas.openxmlformats.org/drawingml/2006/main"/>
+                </wp:cNvGraphicFramePr>
+                <a:graphic xmlns:a="http://schemas.openxmlformats.org/drawingml/2006/main">
+                  <a:graphicData uri="http://schemas.microsoft.com/office/word/2010/wordprocessingShape">
+                    <wps:wsp>
+                      <wps:cNvSpPr txBox="1">
+                        <a:spLocks noChangeArrowheads="1"/>
+                      </wps:cNvSpPr>
+                      <wps:spPr bwMode="auto">
+                        <a:xfrm>
+                          <a:off x="0" y="0"/>
+                          <a:ext cx="639445" cy="1080135"/>
+                        </a:xfrm>
+                        <a:prstGeom prst="rect">
+                          <a:avLst/>
+                        </a:prstGeom>
+                        <a:noFill/>
+                        <a:ln>
+                          <a:noFill/>
+                        </a:ln>
+                        <a:extLst>
+                          <a:ext uri="{909E8E84-426E-40DD-AFC4-6F175D3DCCD1}">
+                            <a14:hiddenFill xmlns:a14="http://schemas.microsoft.com/office/drawing/2010/main">
+                              <a:solidFill>
+                                <a:srgbClr val="FFFFFF"/>
+                              </a:solidFill>
+                            </a14:hiddenFill>
+                          </a:ext>
+                          <a:ext uri="{91240B29-F687-4F45-9708-019B960494DF}">
+                            <a14:hiddenLine xmlns:a14="http://schemas.microsoft.com/office/drawing/2010/main" w="9525">
+                              <a:solidFill>
+                                <a:srgbClr val="000000"/>
+                              </a:solidFill>
+                              <a:miter lim="800000"/>
+                              <a:headEnd/>
+                              <a:tailEnd/>
+                            </a14:hiddenLine>
+                          </a:ext>
+                        </a:extLst>
+                      </wps:spPr>
+                      <wps:txbx>
+                        <w:txbxContent>
+                          <w:tbl>
+                            <w:tblPr>
+                              <w:tblStyle w:val="TableNormal"/>
+                              <w:tblW w:w="0" w:type="auto"/>
+                              <w:tblInd w:w="10" w:type="dxa"/>
+                              <w:tblBorders>
+                                <w:top w:val="single" w:sz="8" w:space="0" w:color="A7A9AC"/>
+                                <w:left w:val="single" w:sz="8" w:space="0" w:color="A7A9AC"/>
+                                <w:bottom w:val="single" w:sz="8" w:space="0" w:color="A7A9AC"/>
+                                <w:right w:val="single" w:sz="8" w:space="0" w:color="A7A9AC"/>
+                                <w:insideH w:val="single" w:sz="8" w:space="0" w:color="A7A9AC"/>
+                                <w:insideV w:val="single" w:sz="8" w:space="0" w:color="A7A9AC"/>
+                              </w:tblBorders>
+                              <w:tblLayout w:type="fixed"/>
+                              <w:tblLook w:val="01E0" w:firstRow="1" w:lastRow="1" w:firstColumn="1" w:lastColumn="1" w:noHBand="0" w:noVBand="0"/>
+                            </w:tblPr>
+                            <w:tblGrid>
+                              <w:gridCol w:w="976"/>
+                            </w:tblGrid>
+                            <w:tr>
+                              <w:trPr>
+                                <w:trHeight w:val="539"/>
+                              </w:trPr>
+                              <w:tc>
+                                <w:tcPr>
+                                  <w:tcW w:w="976" w:type="dxa"/>
+                                  <w:tcBorders>
+                                    <w:bottom w:val="single" w:sz="6" w:space="0" w:color="A7A9AC"/>
+                                  </w:tcBorders>
+                                </w:tcPr>
+                                <w:p>
+                                  <w:pPr>
+                                    <w:pStyle w:val="TableParagraph"/>
+                                    <w:rPr>
+                                      <w:rFonts w:ascii="Times New Roman"/>
+                                      <w:sz w:val="18"/>
+                                    </w:rPr>
+                                  </w:pPr>
+                                  <w:r>
+                                    <w:rPr>
+                                      <w:rFonts w:ascii="Times New Roman"/>
+                                      <w:sz w:val="18"/>
+                                    </w:rPr>
+                                    <w:t xml:space="preserve"> </w:t>
+                                  </w:r>
+                                </w:p>
+                                <w:p>
+                                  <w:pPr>
+                                    <w:pStyle w:val="TableParagraph"/>
+                                    <w:rPr>
+                                      <w:rFonts w:ascii="Times New Roman"/>
+                                      <w:sz w:val="18"/>
+                                    </w:rPr>
+                                  </w:pPr>
+                                  <w:r>
+                                    <w:rPr>
+                                      <w:rFonts w:ascii="Times New Roman"/>
+                                      <w:sz w:val="18"/>
+                                    </w:rPr>
+                                    <w:t xml:space="preserve">         </w:t>
+                                  </w:r>
+                                </w:p>
+                              </w:tc>
+                            </w:tr>
+                            <w:tr>
+                              <w:trPr>
+                                <w:trHeight w:val="536"/>
+                              </w:trPr>
+                              <w:tc>
+                                <w:tcPr>
+                                  <w:tcW w:w="976" w:type="dxa"/>
+                                  <w:tcBorders>
+                                    <w:top w:val="single" w:sz="6" w:space="0" w:color="A7A9AC"/>
+                                    <w:bottom w:val="single" w:sz="6" w:space="0" w:color="A7A9AC"/>
+                                  </w:tcBorders>
+                                </w:tcPr>
+                                <w:p>
+                                  <w:pPr>
+                                    <w:pStyle w:val="TableParagraph"/>
+                                    <w:rPr>
+                                      <w:rFonts w:ascii="Times New Roman"/>
+                                      <w:sz w:val="18"/>
+                                    </w:rPr>
+                                  </w:pPr>
+                                </w:p>
+                                <w:p>
+                                  <w:pPr>
+                                    <w:pStyle w:val="TableParagraph"/>
+                                    <w:rPr>
+                                      <w:rFonts w:ascii="Times New Roman"/>
+                                      <w:sz w:val="18"/>
+                                    </w:rPr>
+                                  </w:pPr>
+                                  <w:r>
+                                    <w:rPr>
+                                      <w:rFonts w:ascii="Times New Roman"/>
+                                      <w:sz w:val="18"/>
+                                    </w:rPr>
+                                    <w:t xml:space="preserve">      </w:t>
+                                  </w:r>
+                                </w:p>
+                              </w:tc>
+                            </w:tr>
+                            <w:tr>
+                              <w:trPr>
+                                <w:trHeight w:val="554"/>
+                              </w:trPr>
+                              <w:tc>
+                                <w:tcPr>
+                                  <w:tcW w:w="976" w:type="dxa"/>
+                                  <w:tcBorders>
+                                    <w:top w:val="single" w:sz="6" w:space="0" w:color="A7A9AC"/>
+                                  </w:tcBorders>
+                                </w:tcPr>
+                                <w:p>
+                                  <w:pPr>
+                                    <w:pStyle w:val="TableParagraph"/>
+                                    <w:rPr>
+                                      <w:rFonts w:ascii="Times New Roman"/>
+                                      <w:sz w:val="18"/>
+                                    </w:rPr>
+                                  </w:pPr>
+                                </w:p>
+                                <w:p>
+                                  <w:pPr>
+                                    <w:pStyle w:val="TableParagraph"/>
+                                    <w:rPr>
+                                      <w:rFonts w:ascii="Times New Roman"/>
+                                      <w:sz w:val="18"/>
+                                    </w:rPr>
+                                  </w:pPr>
+                                  <w:r>
+                                    <w:rPr>
+                                      <w:rFonts w:ascii="Times New Roman"/>
+                                      <w:sz w:val="18"/>
+                                    </w:rPr>
+                                    <w:t xml:space="preserve">        </w:t>
+                                  </w:r>
+                                </w:p>
+                              </w:tc>
+                            </w:tr>
+                          </w:tbl>
+                          <w:p>
+                            <w:pPr>
+                              <w:pStyle w:val="Textoindependiente"/>
+                            </w:pPr>
+                          </w:p>
+                        </w:txbxContent>
+                      </wps:txbx>
+                      <wps:bodyPr rot="0" vert="horz" wrap="square" lIns="0" tIns="0" rIns="0" bIns="0" anchor="t" anchorCtr="0" upright="1">
+                        <a:noAutofit/>
+                      </wps:bodyPr>
+                    </wps:wsp>
+                  </a:graphicData>
+                </a:graphic>
+                <wp14:sizeRelH relativeFrom="page">
+                  <wp14:pctWidth>0</wp14:pctWidth>
+                </wp14:sizeRelH>
+                <wp14:sizeRelV relativeFrom="page">
+                  <wp14:pctHeight>0</wp14:pctHeight>
+                </wp14:sizeRelV>
+              </wp:anchor>
+            </w:drawing>
+          </mc:Choice>
+          <mc:Fallback>
+            <w:pict>
+              <v:shapetype id="_x0000_t202" coordsize="21600,21600" o:spt="202" path="m,l,21600r21600,l21600,xe">
+                <v:stroke joinstyle="miter"/>
+                <v:path gradientshapeok="t" o:connecttype="rect"/>
+              </v:shapetype>
+              <v:shape id="Text Box 3" o:spid="_x0000_s1026" type="#_x0000_t202" style="position:absolute;left:0;text-align:left;margin-left:42.5pt;margin-top:22.05pt;width:50.35pt;height:85.05pt;z-index:251657728;visibility:visible;mso-wrap-style:square;mso-width-percent:0;mso-height-percent:0;mso-wrap-distance-left:9pt;mso-wrap-distance-top:0;mso-wrap-distance-right:9pt;mso-wrap-distance-bottom:0;mso-position-horizontal:absolute;mso-position-horizontal-relative:page;mso-position-vertical:absolute;mso-position-vertical-relative:text;mso-width-percent:0;mso-height-percent:0;mso-width-relative:page;mso-height-relative:page;v-text-anchor:top" o:gfxdata="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" filled="f" stroked="f">
+                <v:textbox inset="0,0,0,0">
+                  <w:txbxContent>
+                    <w:tbl>
+                      <w:tblPr>
+                        <w:tblStyle w:val="TableNormal"/>
+                        <w:tblW w:w="0" w:type="auto"/>
+                        <w:tblInd w:w="10" w:type="dxa"/>
+                        <w:tblBorders>
+                          <w:top w:val="single" w:sz="8" w:space="0" w:color="A7A9AC"/>
+                          <w:left w:val="single" w:sz="8" w:space="0" w:color="A7A9AC"/>
+                          <w:bottom w:val="single" w:sz="8" w:space="0" w:color="A7A9AC"/>
+                          <w:right w:val="single" w:sz="8" w:space="0" w:color="A7A9AC"/>
+                          <w:insideH w:val="single" w:sz="8" w:space="0" w:color="A7A9AC"/>
+                          <w:insideV w:val="single" w:sz="8" w:space="0" w:color="A7A9AC"/>
+                        </w:tblBorders>
+                        <w:tblLayout w:type="fixed"/>
+                        <w:tblLook w:val="01E0" w:firstRow="1" w:lastRow="1" w:firstColumn="1" w:lastColumn="1" w:noHBand="0" w:noVBand="0"/>
+                      </w:tblPr>
+                      <w:tblGrid>
+                        <w:gridCol w:w="976"/>
+                      </w:tblGrid>
+                      <w:tr>
+                        <w:trPr>
+                          <w:trHeight w:val="539"/>
+                        </w:trPr>
+                        <w:tc>
+                          <w:tcPr>
+                            <w:tcW w:w="976" w:type="dxa"/>
+                            <w:tcBorders>
+                              <w:bottom w:val="single" w:sz="6" w:space="0" w:color="A7A9AC"/>
+                            </w:tcBorders>
+                          </w:tcPr>
+                          <w:p>
+                            <w:pPr>
+                              <w:pStyle w:val="TableParagraph"/>
+                              <w:rPr>
+                                <w:rFonts w:ascii="Times New Roman"/>
+                                <w:sz w:val="18"/>
+                              </w:rPr>
+                            </w:pPr>
+                            <w:r>
+                              <w:rPr>
+                                <w:rFonts w:ascii="Times New Roman"/>
+                                <w:sz w:val="18"/>
+                              </w:rPr>
+                              <w:t xml:space="preserve"> </w:t>
+                            </w:r>
+                          </w:p>
+                          <w:p>
+                            <w:pPr>
+                              <w:pStyle w:val="TableParagraph"/>
+                              <w:rPr>
+                                <w:rFonts w:ascii="Times New Roman"/>
+                                <w:sz w:val="18"/>
+                              </w:rPr>
+                            </w:pPr>
+                            <w:r>
+                              <w:rPr>
+                                <w:rFonts w:ascii="Times New Roman"/>
+                                <w:sz w:val="18"/>
+                              </w:rPr>
+                              <w:t xml:space="preserve">         </w:t>
+                            </w:r>
+                          </w:p>
+                        </w:tc>
+                      </w:tr>
+                      <w:tr>
+                        <w:trPr>
+                          <w:trHeight w:val="536"/>
+                        </w:trPr>
+                        <w:tc>
+                          <w:tcPr>
+                            <w:tcW w:w="976" w:type="dxa"/>
+                            <w:tcBorders>
+                              <w:top w:val="single" w:sz="6" w:space="0" w:color="A7A9AC"/>
+                              <w:bottom w:val="single" w:sz="6" w:space="0" w:color="A7A9AC"/>
+                            </w:tcBorders>
+                          </w:tcPr>
+                          <w:p>
+                            <w:pPr>
+                              <w:pStyle w:val="TableParagraph"/>
+                              <w:rPr>
+                                <w:rFonts w:ascii="Times New Roman"/>
+                                <w:sz w:val="18"/>
+                              </w:rPr>
+                            </w:pPr>
+                          </w:p>
+                          <w:p>
+                            <w:pPr>
+                              <w:pStyle w:val="TableParagraph"/>
+                              <w:rPr>
+                                <w:rFonts w:ascii="Times New Roman"/>
+                                <w:sz w:val="18"/>
+                              </w:rPr>
+                            </w:pPr>
+                            <w:r>
+                              <w:rPr>
+                                <w:rFonts w:ascii="Times New Roman"/>
+                                <w:sz w:val="18"/>
+                              </w:rPr>
+                              <w:t xml:space="preserve">      </w:t>
+                            </w:r>
+                          </w:p>
+                        </w:tc>
+                      </w:tr>
+                      <w:tr>
+                        <w:trPr>
+                          <w:trHeight w:val="554"/>
+                        </w:trPr>
+                        <w:tc>
+                          <w:tcPr>
+                            <w:tcW w:w="976" w:type="dxa"/>
+                            <w:tcBorders>
+                              <w:top w:val="single" w:sz="6" w:space="0" w:color="A7A9AC"/>
+                            </w:tcBorders>
+                          </w:tcPr>
+                          <w:p>
+                            <w:pPr>
+                              <w:pStyle w:val="TableParagraph"/>
+                              <w:rPr>
+                                <w:rFonts w:ascii="Times New Roman"/>
+                                <w:sz w:val="18"/>
+                              </w:rPr>
+                            </w:pPr>
+                          </w:p>
+                          <w:p>
+                            <w:pPr>
+                              <w:pStyle w:val="TableParagraph"/>
+                              <w:rPr>
+                                <w:rFonts w:ascii="Times New Roman"/>
+                                <w:sz w:val="18"/>
+                              </w:rPr>
+                            </w:pPr>
+                            <w:r>
+                              <w:rPr>
+                                <w:rFonts w:ascii="Times New Roman"/>
+                                <w:sz w:val="18"/>
+                              </w:rPr>
+                              <w:t xml:space="preserve">        </w:t>
+                            </w:r>
+                          </w:p>
+                        </w:tc>
+                      </w:tr>
+                    </w:tbl>
+                    <w:p>
+                      <w:pPr>
+                        <w:pStyle w:val="Textoindependiente"/>
+                      </w:pPr>
+                    </w:p>
+                  </w:txbxContent>
+                </v:textbox>
+                <w10:wrap anchorx="page"/>
+              </v:shape>
+            </w:pict>
+          </mc:Fallback>
+        </mc:AlternateContent>
+      </w:r>
+      <w:r>
+        <w:rPr>
+          <w:color w:val="231F20"/>
+        </w:rPr>
+        <w:t xml:space="preserve">Asimismo, le solicito que mi título profesional o grado, se elabore en: </w:t>
       </w:r>
       <w:r>
         <w:rPr>
@@ -1155,7 +1666,7 @@
     </w:p>
     <w:p>
       <w:pPr>
-        <w:pStyle w:val="BodyText"/>
+        <w:pStyle w:val="Textoindependiente"/>
         <w:spacing w:before="193"/>
         <w:ind w:left="1187"/>
       </w:pPr>
@@ -1168,7 +1679,7 @@
     </w:p>
     <w:p>
       <w:pPr>
-        <w:pStyle w:val="BodyText"/>
+        <w:pStyle w:val="Textoindependiente"/>
         <w:spacing w:before="10"/>
         <w:rPr>
           <w:sz w:val="23"/>
@@ -1177,7 +1688,7 @@
     </w:p>
     <w:p>
       <w:pPr>
-        <w:pStyle w:val="BodyText"/>
+        <w:pStyle w:val="Textoindependiente"/>
         <w:spacing w:line="554" w:lineRule="auto"/>
         <w:ind w:left="1187"/>
       </w:pPr>
@@ -1190,13 +1701,13 @@
     </w:p>
     <w:p>
       <w:pPr>
-        <w:pStyle w:val="BodyText"/>
+        <w:pStyle w:val="Textoindependiente"/>
         <w:spacing w:before="5"/>
       </w:pPr>
     </w:p>
     <w:p>
       <w:pPr>
-        <w:pStyle w:val="BodyText"/>
+        <w:pStyle w:val="Textoindependiente"/>
         <w:spacing w:line="302" w:lineRule="auto"/>
         <w:ind w:left="110" w:right="119"/>
         <w:jc w:val="both"/>
@@ -1210,7 +1721,7 @@
     </w:p>
     <w:p>
       <w:pPr>
-        <w:pStyle w:val="BodyText"/>
+        <w:pStyle w:val="Textoindependiente"/>
         <w:rPr>
           <w:sz w:val="20"/>
         </w:rPr>
@@ -1218,7 +1729,7 @@
     </w:p>
     <w:p>
       <w:pPr>
-        <w:pStyle w:val="BodyText"/>
+        <w:pStyle w:val="Textoindependiente"/>
         <w:rPr>
           <w:sz w:val="20"/>
         </w:rPr>
@@ -1226,7 +1737,7 @@
     </w:p>
     <w:p>
       <w:pPr>
-        <w:pStyle w:val="BodyText"/>
+        <w:pStyle w:val="Textoindependiente"/>
         <w:rPr>
           <w:sz w:val="20"/>
         </w:rPr>
@@ -1234,7 +1745,7 @@
     </w:p>
     <w:p>
       <w:pPr>
-        <w:pStyle w:val="BodyText"/>
+        <w:pStyle w:val="Textoindependiente"/>
         <w:rPr>
           <w:sz w:val="20"/>
         </w:rPr>
@@ -1242,7 +1753,7 @@
     </w:p>
     <w:p>
       <w:pPr>
-        <w:pStyle w:val="BodyText"/>
+        <w:pStyle w:val="Textoindependiente"/>
         <w:rPr>
           <w:sz w:val="20"/>
         </w:rPr>
@@ -1250,7 +1761,11 @@
     </w:p>
     <w:p>
       <w:pPr>
-        <w:pStyle w:val="BodyText"/>
+        <w:pStyle w:val="Textoindependiente"/>
+        <w:tabs>
+          <w:tab w:val="left" w:pos="4680"/>
+        </w:tabs>
+        <w:spacing w:before="3"/>
         <w:rPr>
           <w:sz w:val="20"/>
         </w:rPr>
@@ -1258,27 +1773,105 @@
     </w:p>
     <w:p>
       <w:pPr>
-        <w:pStyle w:val="BodyText"/>
+        <w:pStyle w:val="Textoindependiente"/>
+        <w:tabs>
+          <w:tab w:val="left" w:pos="4680"/>
+        </w:tabs>
         <w:spacing w:before="3"/>
         <w:rPr>
           <w:sz w:val="17"/>
         </w:rPr>
       </w:pPr>
       <w:r>
-        <w:rPr/>
-        <w:pict>
-          <v:line style="position:absolute;mso-position-horizontal-relative:page;mso-position-vertical-relative:paragraph;z-index:-1000;mso-wrap-distance-left:0;mso-wrap-distance-right:0" from="120.472397pt,12.145301pt" to="488.976397pt,12.145301pt" stroked="true" strokeweight=".5pt" strokecolor="#231f20">
-            <v:stroke dashstyle="solid"/>
-            <w10:wrap type="topAndBottom"/>
-          </v:line>
-        </w:pict>
-      </w:r>
+        <w:rPr>
+          <w:noProof/>
+          <w:lang w:val="es-MX" w:eastAsia="es-MX" w:bidi="ar-SA"/>
+        </w:rPr>
+        <mc:AlternateContent>
+          <mc:Choice Requires="wps">
+            <w:drawing>
+              <wp:anchor distT="0" distB="0" distL="0" distR="0" simplePos="0" relativeHeight="251658752" behindDoc="1" locked="0" layoutInCell="1" allowOverlap="1">
+                <wp:simplePos x="0" y="0"/>
+                <wp:positionH relativeFrom="page">
+                  <wp:posOffset>1529715</wp:posOffset>
+                </wp:positionH>
+                <wp:positionV relativeFrom="paragraph">
+                  <wp:posOffset>154305</wp:posOffset>
+                </wp:positionV>
+                <wp:extent cx="4680585" cy="0"/>
+                <wp:effectExtent l="5715" t="13335" r="9525" b="5715"/>
+                <wp:wrapTopAndBottom/>
+                <wp:docPr id="2" name="Line 2"/>
+                <wp:cNvGraphicFramePr>
+                  <a:graphicFrameLocks xmlns:a="http://schemas.openxmlformats.org/drawingml/2006/main"/>
+                </wp:cNvGraphicFramePr>
+                <a:graphic xmlns:a="http://schemas.openxmlformats.org/drawingml/2006/main">
+                  <a:graphicData uri="http://schemas.microsoft.com/office/word/2010/wordprocessingShape">
+                    <wps:wsp>
+                      <wps:cNvCnPr>
+                        <a:cxnSpLocks noChangeShapeType="1"/>
+                      </wps:cNvCnPr>
+                      <wps:spPr bwMode="auto">
+                        <a:xfrm>
+                          <a:off x="0" y="0"/>
+                          <a:ext cx="4680585" cy="0"/>
+                        </a:xfrm>
+                        <a:prstGeom prst="line">
+                          <a:avLst/>
+                        </a:prstGeom>
+                        <a:noFill/>
+                        <a:ln w="6350">
+                          <a:solidFill>
+                            <a:srgbClr val="231F20"/>
+                          </a:solidFill>
+                          <a:prstDash val="solid"/>
+                          <a:round/>
+                          <a:headEnd/>
+                          <a:tailEnd/>
+                        </a:ln>
+                        <a:extLst>
+                          <a:ext uri="{909E8E84-426E-40DD-AFC4-6F175D3DCCD1}">
+                            <a14:hiddenFill xmlns:a14="http://schemas.microsoft.com/office/drawing/2010/main">
+                              <a:noFill/>
+                            </a14:hiddenFill>
+                          </a:ext>
+                        </a:extLst>
+                      </wps:spPr>
+                      <wps:bodyPr/>
+                    </wps:wsp>
+                  </a:graphicData>
+                </a:graphic>
+                <wp14:sizeRelH relativeFrom="page">
+                  <wp14:pctWidth>0</wp14:pctWidth>
+                </wp14:sizeRelH>
+                <wp14:sizeRelV relativeFrom="page">
+                  <wp14:pctHeight>0</wp14:pctHeight>
+                </wp14:sizeRelV>
+              </wp:anchor>
+            </w:drawing>
+          </mc:Choice>
+          <mc:Fallback>
+            <w:pict>
+              <v:line w14:anchorId="064E0442" id="Line 2" o:spid="_x0000_s1026" style="position:absolute;z-index:-251657728;visibility:visible;mso-wrap-style:square;mso-width-percent:0;mso-height-percent:0;mso-wrap-distance-left:0;mso-wrap-distance-top:0;mso-wrap-distance-right:0;mso-wrap-distance-bottom:0;mso-position-horizontal:absolute;mso-position-horizontal-relative:page;mso-position-vertical:absolute;mso-position-vertical-relative:text;mso-width-percent:0;mso-height-percent:0;mso-width-relative:page;mso-height-relative:page" from="120.45pt,12.15pt" to="489pt,12.15pt" o:gfxdata="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" strokecolor="#231f20" strokeweight=".5pt">
+                <w10:wrap type="topAndBottom" anchorx="page"/>
+              </v:line>
+            </w:pict>
+          </mc:Fallback>
+        </mc:AlternateContent>
+      </w:r>
+      <w:r>
+        <w:rPr>
+          <w:sz w:val="20"/>
+        </w:rPr>
+        <w:t xml:space="preserve">                                                                 </w:t>
+      </w:r>
+      <w:bookmarkStart w:id="0" w:name="_GoBack"/>
+      <w:bookmarkEnd w:id="0"/>
     </w:p>
     <w:p>
       <w:pPr>
         <w:spacing w:before="4"/>
-        <w:ind w:left="4092" w:right="0" w:firstLine="0"/>
-        <w:jc w:val="left"/>
+        <w:ind w:left="4092"/>
         <w:rPr>
           <w:sz w:val="16"/>
         </w:rPr>
@@ -1293,7 +1886,7 @@
     </w:p>
     <w:p>
       <w:pPr>
-        <w:pStyle w:val="BodyText"/>
+        <w:pStyle w:val="Textoindependiente"/>
         <w:rPr>
           <w:sz w:val="18"/>
         </w:rPr>
@@ -1301,7 +1894,7 @@
     </w:p>
     <w:p>
       <w:pPr>
-        <w:pStyle w:val="BodyText"/>
+        <w:pStyle w:val="Textoindependiente"/>
         <w:rPr>
           <w:sz w:val="18"/>
         </w:rPr>
@@ -1309,23 +1902,25 @@
     </w:p>
     <w:p>
       <w:pPr>
-        <w:pStyle w:val="BodyText"/>
+        <w:pStyle w:val="Textoindependiente"/>
         <w:spacing w:before="4"/>
       </w:pPr>
     </w:p>
     <w:p>
       <w:pPr>
-        <w:spacing w:line="288" w:lineRule="auto" w:before="0"/>
+        <w:spacing w:line="288" w:lineRule="auto"/>
         <w:ind w:left="677" w:right="769" w:hanging="567"/>
-        <w:jc w:val="left"/>
         <w:rPr>
           <w:sz w:val="16"/>
         </w:rPr>
       </w:pPr>
       <w:r>
-        <w:rPr/>
+        <w:rPr>
+          <w:noProof/>
+          <w:lang w:val="es-MX" w:eastAsia="es-MX" w:bidi="ar-SA"/>
+        </w:rPr>
         <w:drawing>
-          <wp:anchor distT="0" distB="0" distL="0" distR="0" allowOverlap="1" layoutInCell="1" locked="0" behindDoc="0" simplePos="0" relativeHeight="1096">
+          <wp:anchor distT="0" distB="0" distL="0" distR="0" simplePos="0" relativeHeight="251656704" behindDoc="0" locked="0" layoutInCell="1" allowOverlap="1">
             <wp:simplePos x="0" y="0"/>
             <wp:positionH relativeFrom="page">
               <wp:posOffset>6515999</wp:posOffset>
@@ -1336,19 +1931,19 @@
             <wp:extent cx="684000" cy="575648"/>
             <wp:effectExtent l="0" t="0" r="0" b="0"/>
             <wp:wrapNone/>
-            <wp:docPr id="3" name="image2.png" descr=""/>
+            <wp:docPr id="3" name="image2.png"/>
             <wp:cNvGraphicFramePr>
-              <a:graphicFrameLocks noChangeAspect="1"/>
+              <a:graphicFrameLocks xmlns:a="http://schemas.openxmlformats.org/drawingml/2006/main" noChangeAspect="1"/>
             </wp:cNvGraphicFramePr>
-            <a:graphic>
+            <a:graphic xmlns:a="http://schemas.openxmlformats.org/drawingml/2006/main">
               <a:graphicData uri="http://schemas.openxmlformats.org/drawingml/2006/picture">
-                <pic:pic>
+                <pic:pic xmlns:pic="http://schemas.openxmlformats.org/drawingml/2006/picture">
                   <pic:nvPicPr>
                     <pic:cNvPr id="4" name="image2.png"/>
                     <pic:cNvPicPr/>
                   </pic:nvPicPr>
                   <pic:blipFill>
-                    <a:blip r:embed="rId6" cstate="print"/>
+                    <a:blip r:embed="rId5" cstate="print"/>
                     <a:stretch>
                       <a:fillRect/>
                     </a:stretch>
@@ -1374,7 +1969,7 @@
           <w:color w:val="231F20"/>
           <w:sz w:val="16"/>
         </w:rPr>
-        <w:t>NOTA: </w:t>
+        <w:t xml:space="preserve">NOTA: </w:t>
       </w:r>
       <w:r>
         <w:rPr>
@@ -1387,21 +1982,22 @@
     <w:sectPr>
       <w:type w:val="continuous"/>
       <w:pgSz w:w="12190" w:h="15840"/>
-      <w:pgMar w:top="560" w:bottom="280" w:left="740" w:right="740"/>
+      <w:pgMar w:top="560" w:right="740" w:bottom="280" w:left="740" w:header="720" w:footer="720" w:gutter="0"/>
+      <w:cols w:space="720"/>
     </w:sectPr>
   </w:body>
 </w:document>
 </file>
 
 <file path=word/styles.xml><?xml version="1.0" encoding="utf-8"?>
-<w:styles xmlns:r="http://schemas.openxmlformats.org/officeDocument/2006/relationships" xmlns:w="http://schemas.openxmlformats.org/wordprocessingml/2006/main">
+<w:styles xmlns:mc="http://schemas.openxmlformats.org/markup-compatibility/2006" xmlns:r="http://schemas.openxmlformats.org/officeDocument/2006/relationships" xmlns:w="http://schemas.openxmlformats.org/wordprocessingml/2006/main" xmlns:w14="http://schemas.microsoft.com/office/word/2010/wordml" xmlns:w15="http://schemas.microsoft.com/office/word/2012/wordml" mc:Ignorable="w14 w15">
   <w:docDefaults>
     <w:rPrDefault>
       <w:rPr>
-        <w:rFonts w:cstheme="minorBidi" w:hAnsiTheme="minorHAnsi" w:eastAsiaTheme="minorHAnsi" w:asciiTheme="minorHAnsi"/>
+        <w:rFonts w:asciiTheme="minorHAnsi" w:eastAsiaTheme="minorHAnsi" w:hAnsiTheme="minorHAnsi" w:cstheme="minorBidi"/>
         <w:sz w:val="22"/>
         <w:szCs w:val="22"/>
-        <w:lang w:val="en-US" w:bidi="ar-SA" w:eastAsia="en-US"/>
+        <w:lang w:val="en-US" w:eastAsia="en-US" w:bidi="ar-SA"/>
       </w:rPr>
     </w:rPrDefault>
     <w:pPrDefault>
@@ -1409,19 +2005,434 @@
         <w:widowControl w:val="0"/>
         <w:autoSpaceDE w:val="0"/>
         <w:autoSpaceDN w:val="0"/>
-        <w:spacing w:lineRule="auto" w:line="240" w:before="0" w:after="0"/>
-        <w:ind w:left="0" w:right="0"/>
-        <w:jc w:val="left"/>
       </w:pPr>
     </w:pPrDefault>
   </w:docDefaults>
-  <w:style w:styleId="DefaultParagraphFont" w:default="1" w:type="character">
+  <w:latentStyles w:defLockedState="0" w:defUIPriority="99" w:defSemiHidden="0" w:defUnhideWhenUsed="0" w:defQFormat="0" w:count="371">
+    <w:lsdException w:name="Normal" w:uiPriority="0" w:qFormat="1"/>
+    <w:lsdException w:name="heading 1" w:uiPriority="9" w:qFormat="1"/>
+    <w:lsdException w:name="heading 2" w:semiHidden="1" w:uiPriority="9" w:unhideWhenUsed="1" w:qFormat="1"/>
+    <w:lsdException w:name="heading 3" w:semiHidden="1" w:uiPriority="9" w:unhideWhenUsed="1" w:qFormat="1"/>
+    <w:lsdException w:name="heading 4" w:semiHidden="1" w:uiPriority="9" w:unhideWhenUsed="1" w:qFormat="1"/>
+    <w:lsdException w:name="heading 5" w:semiHidden="1" w:uiPriority="9" w:unhideWhenUsed="1" w:qFormat="1"/>
+    <w:lsdException w:name="heading 6" w:semiHidden="1" w:uiPriority="9" w:unhideWhenUsed="1" w:qFormat="1"/>
+    <w:lsdException w:name="heading 7" w:semiHidden="1" w:uiPriority="9" w:unhideWhenUsed="1" w:qFormat="1"/>
+    <w:lsdException w:name="heading 8" w:semiHidden="1" w:uiPriority="9" w:unhideWhenUsed="1" w:qFormat="1"/>
+    <w:lsdException w:name="heading 9" w:semiHidden="1" w:uiPriority="9" w:unhideWhenUsed="1" w:qFormat="1"/>
+    <w:lsdException w:name="index 1" w:semiHidden="1" w:unhideWhenUsed="1"/>
+    <w:lsdException w:name="index 2" w:semiHidden="1" w:unhideWhenUsed="1"/>
+    <w:lsdException w:name="index 3" w:semiHidden="1" w:unhideWhenUsed="1"/>
+    <w:lsdException w:name="index 4" w:semiHidden="1" w:unhideWhenUsed="1"/>
+    <w:lsdException w:name="index 5" w:semiHidden="1" w:unhideWhenUsed="1"/>
+    <w:lsdException w:name="index 6" w:semiHidden="1" w:unhideWhenUsed="1"/>
+    <w:lsdException w:name="index 7" w:semiHidden="1" w:unhideWhenUsed="1"/>
+    <w:lsdException w:name="index 8" w:semiHidden="1" w:unhideWhenUsed="1"/>
+    <w:lsdException w:name="index 9" w:semiHidden="1" w:unhideWhenUsed="1"/>
+    <w:lsdException w:name="toc 1" w:semiHidden="1" w:uiPriority="39" w:unhideWhenUsed="1"/>
+    <w:lsdException w:name="toc 2" w:semiHidden="1" w:uiPriority="39" w:unhideWhenUsed="1"/>
+    <w:lsdException w:name="toc 3" w:semiHidden="1" w:uiPriority="39" w:unhideWhenUsed="1"/>
+    <w:lsdException w:name="toc 4" w:semiHidden="1" w:uiPriority="39" w:unhideWhenUsed="1"/>
+    <w:lsdException w:name="toc 5" w:semiHidden="1" w:uiPriority="39" w:unhideWhenUsed="1"/>
+    <w:lsdException w:name="toc 6" w:semiHidden="1" w:uiPriority="39" w:unhideWhenUsed="1"/>
+    <w:lsdException w:name="toc 7" w:semiHidden="1" w:uiPriority="39" w:unhideWhenUsed="1"/>
+    <w:lsdException w:name="toc 8" w:semiHidden="1" w:uiPriority="39" w:unhideWhenUsed="1"/>
+    <w:lsdException w:name="toc 9" w:semiHidden="1" w:uiPriority="39" w:unhideWhenUsed="1"/>
+    <w:lsdException w:name="Normal Indent" w:semiHidden="1" w:unhideWhenUsed="1"/>
+    <w:lsdException w:name="footnote text" w:semiHidden="1" w:unhideWhenUsed="1"/>
+    <w:lsdException w:name="annotation text" w:semiHidden="1" w:unhideWhenUsed="1"/>
+    <w:lsdException w:name="header" w:semiHidden="1" w:unhideWhenUsed="1"/>
+    <w:lsdException w:name="footer" w:semiHidden="1" w:unhideWhenUsed="1"/>
+    <w:lsdException w:name="index heading" w:semiHidden="1" w:unhideWhenUsed="1"/>
+    <w:lsdException w:name="caption" w:semiHidden="1" w:uiPriority="35" w:unhideWhenUsed="1" w:qFormat="1"/>
+    <w:lsdException w:name="table of figures" w:semiHidden="1" w:unhideWhenUsed="1"/>
+    <w:lsdException w:name="envelope address" w:semiHidden="1" w:unhideWhenUsed="1"/>
+    <w:lsdException w:name="envelope return" w:semiHidden="1" w:unhideWhenUsed="1"/>
+    <w:lsdException w:name="footnote reference" w:semiHidden="1" w:unhideWhenUsed="1"/>
+    <w:lsdException w:name="annotation reference" w:semiHidden="1" w:unhideWhenUsed="1"/>
+    <w:lsdException w:name="line number" w:semiHidden="1" w:unhideWhenUsed="1"/>
+    <w:lsdException w:name="page number" w:semiHidden="1" w:unhideWhenUsed="1"/>
+    <w:lsdException w:name="endnote reference" w:semiHidden="1" w:unhideWhenUsed="1"/>
+    <w:lsdException w:name="endnote text" w:semiHidden="1" w:unhideWhenUsed="1"/>
+    <w:lsdException w:name="table of authorities" w:semiHidden="1" w:unhideWhenUsed="1"/>
+    <w:lsdException w:name="macro" w:semiHidden="1" w:unhideWhenUsed="1"/>
+    <w:lsdException w:name="toa heading" w:semiHidden="1" w:unhideWhenUsed="1"/>
+    <w:lsdException w:name="List" w:semiHidden="1" w:unhideWhenUsed="1"/>
+    <w:lsdException w:name="List Bullet" w:semiHidden="1" w:unhideWhenUsed="1"/>
+    <w:lsdException w:name="List Number" w:semiHidden="1" w:unhideWhenUsed="1"/>
+    <w:lsdException w:name="List 2" w:semiHidden="1" w:unhideWhenUsed="1"/>
+    <w:lsdException w:name="List 3" w:semiHidden="1" w:unhideWhenUsed="1"/>
+    <w:lsdException w:name="List 4" w:semiHidden="1" w:unhideWhenUsed="1"/>
+    <w:lsdException w:name="List 5" w:semiHidden="1" w:unhideWhenUsed="1"/>
+    <w:lsdException w:name="List Bullet 2" w:semiHidden="1" w:unhideWhenUsed="1"/>
+    <w:lsdException w:name="List Bullet 3" w:semiHidden="1" w:unhideWhenUsed="1"/>
+    <w:lsdException w:name="List Bullet 4" w:semiHidden="1" w:unhideWhenUsed="1"/>
+    <w:lsdException w:name="List Bullet 5" w:semiHidden="1" w:unhideWhenUsed="1"/>
+    <w:lsdException w:name="List Number 2" w:semiHidden="1" w:unhideWhenUsed="1"/>
+    <w:lsdException w:name="List Number 3" w:semiHidden="1" w:unhideWhenUsed="1"/>
+    <w:lsdException w:name="List Number 4" w:semiHidden="1" w:unhideWhenUsed="1"/>
+    <w:lsdException w:name="List Number 5" w:semiHidden="1" w:unhideWhenUsed="1"/>
+    <w:lsdException w:name="Title" w:uiPriority="10" w:qFormat="1"/>
+    <w:lsdException w:name="Closing" w:semiHidden="1" w:unhideWhenUsed="1"/>
+    <w:lsdException w:name="Signature" w:semiHidden="1" w:unhideWhenUsed="1"/>
+    <w:lsdException w:name="Default Paragraph Font" w:semiHidden="1" w:uiPriority="1" w:unhideWhenUsed="1"/>
+    <w:lsdException w:name="Body Text" w:semiHidden="1" w:unhideWhenUsed="1"/>
+    <w:lsdException w:name="Body Text Indent" w:semiHidden="1" w:unhideWhenUsed="1"/>
+    <w:lsdException w:name="List Continue" w:semiHidden="1" w:unhideWhenUsed="1"/>
+    <w:lsdException w:name="List Continue 2" w:semiHidden="1" w:unhideWhenUsed="1"/>
+    <w:lsdException w:name="List Continue 3" w:semiHidden="1" w:unhideWhenUsed="1"/>
+    <w:lsdException w:name="List Continue 4" w:semiHidden="1" w:unhideWhenUsed="1"/>
+    <w:lsdException w:name="List Continue 5" w:semiHidden="1" w:unhideWhenUsed="1"/>
+    <w:lsdException w:name="Message Header" w:semiHidden="1" w:unhideWhenUsed="1"/>
+    <w:lsdException w:name="Subtitle" w:uiPriority="11" w:qFormat="1"/>
+    <w:lsdException w:name="Salutation" w:semiHidden="1" w:unhideWhenUsed="1"/>
+    <w:lsdException w:name="Date" w:semiHidden="1" w:unhideWhenUsed="1"/>
+    <w:lsdException w:name="Body Text First Indent" w:semiHidden="1" w:unhideWhenUsed="1"/>
+    <w:lsdException w:name="Body Text First Indent 2" w:semiHidden="1" w:unhideWhenUsed="1"/>
+    <w:lsdException w:name="Note Heading" w:semiHidden="1" w:unhideWhenUsed="1"/>
+    <w:lsdException w:name="Body Text 2" w:semiHidden="1" w:unhideWhenUsed="1"/>
+    <w:lsdException w:name="Body Text 3" w:semiHidden="1" w:unhideWhenUsed="1"/>
+    <w:lsdException w:name="Body Text Indent 2" w:semiHidden="1" w:unhideWhenUsed="1"/>
+    <w:lsdException w:name="Body Text Indent 3" w:semiHidden="1" w:unhideWhenUsed="1"/>
+    <w:lsdException w:name="Block Text" w:semiHidden="1" w:unhideWhenUsed="1"/>
+    <w:lsdException w:name="Hyperlink" w:semiHidden="1" w:unhideWhenUsed="1"/>
+    <w:lsdException w:name="FollowedHyperlink" w:semiHidden="1" w:unhideWhenUsed="1"/>
+    <w:lsdException w:name="Strong" w:uiPriority="22" w:qFormat="1"/>
+    <w:lsdException w:name="Emphasis" w:uiPriority="20" w:qFormat="1"/>
+    <w:lsdException w:name="Document Map" w:semiHidden="1" w:unhideWhenUsed="1"/>
+    <w:lsdException w:name="Plain Text" w:semiHidden="1" w:unhideWhenUsed="1"/>
+    <w:lsdException w:name="E-mail Signature" w:semiHidden="1" w:unhideWhenUsed="1"/>
+    <w:lsdException w:name="HTML Top of Form" w:semiHidden="1" w:unhideWhenUsed="1"/>
+    <w:lsdException w:name="HTML Bottom of Form" w:semiHidden="1" w:unhideWhenUsed="1"/>
+    <w:lsdException w:name="Normal (Web)" w:semiHidden="1" w:unhideWhenUsed="1"/>
+    <w:lsdException w:name="HTML Acronym" w:semiHidden="1" w:unhideWhenUsed="1"/>
+    <w:lsdException w:name="HTML Address" w:semiHidden="1" w:unhideWhenUsed="1"/>
+    <w:lsdException w:name="HTML Cite" w:semiHidden="1" w:unhideWhenUsed="1"/>
+    <w:lsdException w:name="HTML Code" w:semiHidden="1" w:unhideWhenUsed="1"/>
+    <w:lsdException w:name="HTML Definition" w:semiHidden="1" w:unhideWhenUsed="1"/>
+    <w:lsdException w:name="HTML Keyboard" w:semiHidden="1" w:unhideWhenUsed="1"/>
+    <w:lsdException w:name="HTML Preformatted" w:semiHidden="1" w:unhideWhenUsed="1"/>
+    <w:lsdException w:name="HTML Sample" w:semiHidden="1" w:unhideWhenUsed="1"/>
+    <w:lsdException w:name="HTML Typewriter" w:semiHidden="1" w:unhideWhenUsed="1"/>
+    <w:lsdException w:name="HTML Variable" w:semiHidden="1" w:unhideWhenUsed="1"/>
+    <w:lsdException w:name="Normal Table" w:semiHidden="1" w:unhideWhenUsed="1"/>
+    <w:lsdException w:name="annotation subject" w:semiHidden="1" w:unhideWhenUsed="1"/>
+    <w:lsdException w:name="No List" w:semiHidden="1" w:unhideWhenUsed="1"/>
+    <w:lsdException w:name="Outline List 1" w:semiHidden="1" w:unhideWhenUsed="1"/>
+    <w:lsdException w:name="Outline List 2" w:semiHidden="1" w:unhideWhenUsed="1"/>
+    <w:lsdException w:name="Outline List 3" w:semiHidden="1" w:unhideWhenUsed="1"/>
+    <w:lsdException w:name="Table Simple 1" w:semiHidden="1" w:unhideWhenUsed="1"/>
+    <w:lsdException w:name="Table Simple 2" w:semiHidden="1" w:unhideWhenUsed="1"/>
+    <w:lsdException w:name="Table Simple 3" w:semiHidden="1" w:unhideWhenUsed="1"/>
+    <w:lsdException w:name="Table Classic 1" w:semiHidden="1" w:unhideWhenUsed="1"/>
+    <w:lsdException w:name="Table Classic 2" w:semiHidden="1" w:unhideWhenUsed="1"/>
+    <w:lsdException w:name="Table Classic 3" w:semiHidden="1" w:unhideWhenUsed="1"/>
+    <w:lsdException w:name="Table Classic 4" w:semiHidden="1" w:unhideWhenUsed="1"/>
+    <w:lsdException w:name="Table Colorful 1" w:semiHidden="1" w:unhideWhenUsed="1"/>
+    <w:lsdException w:name="Table Colorful 2" w:semiHidden="1" w:unhideWhenUsed="1"/>
+    <w:lsdException w:name="Table Colorful 3" w:semiHidden="1" w:unhideWhenUsed="1"/>
+    <w:lsdException w:name="Table Columns 1" w:semiHidden="1" w:unhideWhenUsed="1"/>
+    <w:lsdException w:name="Table Columns 2" w:semiHidden="1" w:unhideWhenUsed="1"/>
+    <w:lsdException w:name="Table Columns 3" w:semiHidden="1" w:unhideWhenUsed="1"/>
+    <w:lsdException w:name="Table Columns 4" w:semiHidden="1" w:unhideWhenUsed="1"/>
+    <w:lsdException w:name="Table Columns 5" w:semiHidden="1" w:unhideWhenUsed="1"/>
+    <w:lsdException w:name="Table Grid 1" w:semiHidden="1" w:unhideWhenUsed="1"/>
+    <w:lsdException w:name="Table Grid 2" w:semiHidden="1" w:unhideWhenUsed="1"/>
+    <w:lsdException w:name="Table Grid 3" w:semiHidden="1" w:unhideWhenUsed="1"/>
+    <w:lsdException w:name="Table Grid 4" w:semiHidden="1" w:unhideWhenUsed="1"/>
+    <w:lsdException w:name="Table Grid 5" w:semiHidden="1" w:unhideWhenUsed="1"/>
+    <w:lsdException w:name="Table Grid 6" w:semiHidden="1" w:unhideWhenUsed="1"/>
+    <w:lsdException w:name="Table Grid 7" w:semiHidden="1" w:unhideWhenUsed="1"/>
+    <w:lsdException w:name="Table Grid 8" w:semiHidden="1" w:unhideWhenUsed="1"/>
+    <w:lsdException w:name="Table List 1" w:semiHidden="1" w:unhideWhenUsed="1"/>
+    <w:lsdException w:name="Table List 2" w:semiHidden="1" w:unhideWhenUsed="1"/>
+    <w:lsdException w:name="Table List 3" w:semiHidden="1" w:unhideWhenUsed="1"/>
+    <w:lsdException w:name="Table List 4" w:semiHidden="1" w:unhideWhenUsed="1"/>
+    <w:lsdException w:name="Table List 5" w:semiHidden="1" w:unhideWhenUsed="1"/>
+    <w:lsdException w:name="Table List 6" w:semiHidden="1" w:unhideWhenUsed="1"/>
+    <w:lsdException w:name="Table List 7" w:semiHidden="1" w:unhideWhenUsed="1"/>
+    <w:lsdException w:name="Table List 8" w:semiHidden="1" w:unhideWhenUsed="1"/>
+    <w:lsdException w:name="Table 3D effects 1" w:semiHidden="1" w:unhideWhenUsed="1"/>
+    <w:lsdException w:name="Table 3D effects 2" w:semiHidden="1" w:unhideWhenUsed="1"/>
+    <w:lsdException w:name="Table 3D effects 3" w:semiHidden="1" w:unhideWhenUsed="1"/>
+    <w:lsdException w:name="Table Contemporary" w:semiHidden="1" w:unhideWhenUsed="1"/>
+    <w:lsdException w:name="Table Elegant" w:semiHidden="1" w:unhideWhenUsed="1"/>
+    <w:lsdException w:name="Table Professional" w:semiHidden="1" w:unhideWhenUsed="1"/>
+    <w:lsdException w:name="Table Subtle 1" w:semiHidden="1" w:unhideWhenUsed="1"/>
+    <w:lsdException w:name="Table Subtle 2" w:semiHidden="1" w:unhideWhenUsed="1"/>
+    <w:lsdException w:name="Table Web 1" w:semiHidden="1" w:unhideWhenUsed="1"/>
+    <w:lsdException w:name="Table Web 2" w:semiHidden="1" w:unhideWhenUsed="1"/>
+    <w:lsdException w:name="Table Web 3" w:semiHidden="1" w:unhideWhenUsed="1"/>
+    <w:lsdException w:name="Balloon Text" w:semiHidden="1" w:unhideWhenUsed="1"/>
+    <w:lsdException w:name="Table Grid" w:uiPriority="39"/>
+    <w:lsdException w:name="Table Theme" w:semiHidden="1" w:unhideWhenUsed="1"/>
+    <w:lsdException w:name="Placeholder Text" w:semiHidden="1"/>
+    <w:lsdException w:name="No Spacing" w:uiPriority="1" w:qFormat="1"/>
+    <w:lsdException w:name="Light Shading" w:uiPriority="60"/>
+    <w:lsdException w:name="Light List" w:uiPriority="61"/>
+    <w:lsdException w:name="Light Grid" w:uiPriority="62"/>
+    <w:lsdException w:name="Medium Shading 1" w:uiPriority="63"/>
+    <w:lsdException w:name="Medium Shading 2" w:uiPriority="64"/>
+    <w:lsdException w:name="Medium List 1" w:uiPriority="65"/>
+    <w:lsdException w:name="Medium List 2" w:uiPriority="66"/>
+    <w:lsdException w:name="Medium Grid 1" w:uiPriority="67"/>
+    <w:lsdException w:name="Medium Grid 2" w:uiPriority="68"/>
+    <w:lsdException w:name="Medium Grid 3" w:uiPriority="69"/>
+    <w:lsdException w:name="Dark List" w:uiPriority="70"/>
+    <w:lsdException w:name="Colorful Shading" w:uiPriority="71"/>
+    <w:lsdException w:name="Colorful List" w:uiPriority="72"/>
+    <w:lsdException w:name="Colorful Grid" w:uiPriority="73"/>
+    <w:lsdException w:name="Light Shading Accent 1" w:uiPriority="60"/>
+    <w:lsdException w:name="Light List Accent 1" w:uiPriority="61"/>
+    <w:lsdException w:name="Light Grid Accent 1" w:uiPriority="62"/>
+    <w:lsdException w:name="Medium Shading 1 Accent 1" w:uiPriority="63"/>
+    <w:lsdException w:name="Medium Shading 2 Accent 1" w:uiPriority="64"/>
+    <w:lsdException w:name="Medium List 1 Accent 1" w:uiPriority="65"/>
+    <w:lsdException w:name="Revision" w:semiHidden="1"/>
+    <w:lsdException w:name="List Paragraph" w:uiPriority="34" w:qFormat="1"/>
+    <w:lsdException w:name="Quote" w:uiPriority="29" w:qFormat="1"/>
+    <w:lsdException w:name="Intense Quote" w:uiPriority="30" w:qFormat="1"/>
+    <w:lsdException w:name="Medium List 2 Accent 1" w:uiPriority="66"/>
+    <w:lsdException w:name="Medium Grid 1 Accent 1" w:uiPriority="67"/>
+    <w:lsdException w:name="Medium Grid 2 Accent 1" w:uiPriority="68"/>
+    <w:lsdException w:name="Medium Grid 3 Accent 1" w:uiPriority="69"/>
+    <w:lsdException w:name="Dark List Accent 1" w:uiPriority="70"/>
+    <w:lsdException w:name="Colorful Shading Accent 1" w:uiPriority="71"/>
+    <w:lsdException w:name="Colorful List Accent 1" w:uiPriority="72"/>
+    <w:lsdException w:name="Colorful Grid Accent 1" w:uiPriority="73"/>
+    <w:lsdException w:name="Light Shading Accent 2" w:uiPriority="60"/>
+    <w:lsdException w:name="Light List Accent 2" w:uiPriority="61"/>
+    <w:lsdException w:name="Light Grid Accent 2" w:uiPriority="62"/>
+    <w:lsdException w:name="Medium Shading 1 Accent 2" w:uiPriority="63"/>
+    <w:lsdException w:name="Medium Shading 2 Accent 2" w:uiPriority="64"/>
+    <w:lsdException w:name="Medium List 1 Accent 2" w:uiPriority="65"/>
+    <w:lsdException w:name="Medium List 2 Accent 2" w:uiPriority="66"/>
+    <w:lsdException w:name="Medium Grid 1 Accent 2" w:uiPriority="67"/>
+    <w:lsdException w:name="Medium Grid 2 Accent 2" w:uiPriority="68"/>
+    <w:lsdException w:name="Medium Grid 3 Accent 2" w:uiPriority="69"/>
+    <w:lsdException w:name="Dark List Accent 2" w:uiPriority="70"/>
+    <w:lsdException w:name="Colorful Shading Accent 2" w:uiPriority="71"/>
+    <w:lsdException w:name="Colorful List Accent 2" w:uiPriority="72"/>
+    <w:lsdException w:name="Colorful Grid Accent 2" w:uiPriority="73"/>
+    <w:lsdException w:name="Light Shading Accent 3" w:uiPriority="60"/>
+    <w:lsdException w:name="Light List Accent 3" w:uiPriority="61"/>
+    <w:lsdException w:name="Light Grid Accent 3" w:uiPriority="62"/>
+    <w:lsdException w:name="Medium Shading 1 Accent 3" w:uiPriority="63"/>
+    <w:lsdException w:name="Medium Shading 2 Accent 3" w:uiPriority="64"/>
+    <w:lsdException w:name="Medium List 1 Accent 3" w:uiPriority="65"/>
+    <w:lsdException w:name="Medium List 2 Accent 3" w:uiPriority="66"/>
+    <w:lsdException w:name="Medium Grid 1 Accent 3" w:uiPriority="67"/>
+    <w:lsdException w:name="Medium Grid 2 Accent 3" w:uiPriority="68"/>
+    <w:lsdException w:name="Medium Grid 3 Accent 3" w:uiPriority="69"/>
+    <w:lsdException w:name="Dark List Accent 3" w:uiPriority="70"/>
+    <w:lsdException w:name="Colorful Shading Accent 3" w:uiPriority="71"/>
+    <w:lsdException w:name="Colorful List Accent 3" w:uiPriority="72"/>
+    <w:lsdException w:name="Colorful Grid Accent 3" w:uiPriority="73"/>
+    <w:lsdException w:name="Light Shading Accent 4" w:uiPriority="60"/>
+    <w:lsdException w:name="Light List Accent 4" w:uiPriority="61"/>
+    <w:lsdException w:name="Light Grid Accent 4" w:uiPriority="62"/>
+    <w:lsdException w:name="Medium Shading 1 Accent 4" w:uiPriority="63"/>
+    <w:lsdException w:name="Medium Shading 2 Accent 4" w:uiPriority="64"/>
+    <w:lsdException w:name="Medium List 1 Accent 4" w:uiPriority="65"/>
+    <w:lsdException w:name="Medium List 2 Accent 4" w:uiPriority="66"/>
+    <w:lsdException w:name="Medium Grid 1 Accent 4" w:uiPriority="67"/>
+    <w:lsdException w:name="Medium Grid 2 Accent 4" w:uiPriority="68"/>
+    <w:lsdException w:name="Medium Grid 3 Accent 4" w:uiPriority="69"/>
+    <w:lsdException w:name="Dark List Accent 4" w:uiPriority="70"/>
+    <w:lsdException w:name="Colorful Shading Accent 4" w:uiPriority="71"/>
+    <w:lsdException w:name="Colorful List Accent 4" w:uiPriority="72"/>
+    <w:lsdException w:name="Colorful Grid Accent 4" w:uiPriority="73"/>
+    <w:lsdException w:name="Light Shading Accent 5" w:uiPriority="60"/>
+    <w:lsdException w:name="Light List Accent 5" w:uiPriority="61"/>
+    <w:lsdException w:name="Light Grid Accent 5" w:uiPriority="62"/>
+    <w:lsdException w:name="Medium Shading 1 Accent 5" w:uiPriority="63"/>
+    <w:lsdException w:name="Medium Shading 2 Accent 5" w:uiPriority="64"/>
+    <w:lsdException w:name="Medium List 1 Accent 5" w:uiPriority="65"/>
+    <w:lsdException w:name="Medium List 2 Accent 5" w:uiPriority="66"/>
+    <w:lsdException w:name="Medium Grid 1 Accent 5" w:uiPriority="67"/>
+    <w:lsdException w:name="Medium Grid 2 Accent 5" w:uiPriority="68"/>
+    <w:lsdException w:name="Medium Grid 3 Accent 5" w:uiPriority="69"/>
+    <w:lsdException w:name="Dark List Accent 5" w:uiPriority="70"/>
+    <w:lsdException w:name="Colorful Shading Accent 5" w:uiPriority="71"/>
+    <w:lsdException w:name="Colorful List Accent 5" w:uiPriority="72"/>
+    <w:lsdException w:name="Colorful Grid Accent 5" w:uiPriority="73"/>
+    <w:lsdException w:name="Light Shading Accent 6" w:uiPriority="60"/>
+    <w:lsdException w:name="Light List Accent 6" w:uiPriority="61"/>
+    <w:lsdException w:name="Light Grid Accent 6" w:uiPriority="62"/>
+    <w:lsdException w:name="Medium Shading 1 Accent 6" w:uiPriority="63"/>
+    <w:lsdException w:name="Medium Shading 2 Accent 6" w:uiPriority="64"/>
+    <w:lsdException w:name="Medium List 1 Accent 6" w:uiPriority="65"/>
+    <w:lsdException w:name="Medium List 2 Accent 6" w:uiPriority="66"/>
+    <w:lsdException w:name="Medium Grid 1 Accent 6" w:uiPriority="67"/>
+    <w:lsdException w:name="Medium Grid 2 Accent 6" w:uiPriority="68"/>
+    <w:lsdException w:name="Medium Grid 3 Accent 6" w:uiPriority="69"/>
+    <w:lsdException w:name="Dark List Accent 6" w:uiPriority="70"/>
+    <w:lsdException w:name="Colorful Shading Accent 6" w:uiPriority="71"/>
+    <w:lsdException w:name="Colorful List Accent 6" w:uiPriority="72"/>
+    <w:lsdException w:name="Colorful Grid Accent 6" w:uiPriority="73"/>
+    <w:lsdException w:name="Subtle Emphasis" w:uiPriority="19" w:qFormat="1"/>
+    <w:lsdException w:name="Intense Emphasis" w:uiPriority="21" w:qFormat="1"/>
+    <w:lsdException w:name="Subtle Reference" w:uiPriority="31" w:qFormat="1"/>
+    <w:lsdException w:name="Intense Reference" w:uiPriority="32" w:qFormat="1"/>
+    <w:lsdException w:name="Book Title" w:uiPriority="33" w:qFormat="1"/>
+    <w:lsdException w:name="Bibliography" w:semiHidden="1" w:uiPriority="37" w:unhideWhenUsed="1"/>
+    <w:lsdException w:name="TOC Heading" w:semiHidden="1" w:uiPriority="39" w:unhideWhenUsed="1" w:qFormat="1"/>
+    <w:lsdException w:name="Plain Table 1" w:uiPriority="41"/>
+    <w:lsdException w:name="Plain Table 2" w:uiPriority="42"/>
+    <w:lsdException w:name="Plain Table 3" w:uiPriority="43"/>
+    <w:lsdException w:name="Plain Table 4" w:uiPriority="44"/>
+    <w:lsdException w:name="Plain Table 5" w:uiPriority="45"/>
+    <w:lsdException w:name="Grid Table Light" w:uiPriority="40"/>
+    <w:lsdException w:name="Grid Table 1 Light" w:uiPriority="46"/>
+    <w:lsdException w:name="Grid Table 2" w:uiPriority="47"/>
+    <w:lsdException w:name="Grid Table 3" w:uiPriority="48"/>
+    <w:lsdException w:name="Grid Table 4" w:uiPriority="49"/>
+    <w:lsdException w:name="Grid Table 5 Dark" w:uiPriority="50"/>
+    <w:lsdException w:name="Grid Table 6 Colorful" w:uiPriority="51"/>
+    <w:lsdException w:name="Grid Table 7 Colorful" w:uiPriority="52"/>
+    <w:lsdException w:name="Grid Table 1 Light Accent 1" w:uiPriority="46"/>
+    <w:lsdException w:name="Grid Table 2 Accent 1" w:uiPriority="47"/>
+    <w:lsdException w:name="Grid Table 3 Accent 1" w:uiPriority="48"/>
+    <w:lsdException w:name="Grid Table 4 Accent 1" w:uiPriority="49"/>
+    <w:lsdException w:name="Grid Table 5 Dark Accent 1" w:uiPriority="50"/>
+    <w:lsdException w:name="Grid Table 6 Colorful Accent 1" w:uiPriority="51"/>
+    <w:lsdException w:name="Grid Table 7 Colorful Accent 1" w:uiPriority="52"/>
+    <w:lsdException w:name="Grid Table 1 Light Accent 2" w:uiPriority="46"/>
+    <w:lsdException w:name="Grid Table 2 Accent 2" w:uiPriority="47"/>
+    <w:lsdException w:name="Grid Table 3 Accent 2" w:uiPriority="48"/>
+    <w:lsdException w:name="Grid Table 4 Accent 2" w:uiPriority="49"/>
+    <w:lsdException w:name="Grid Table 5 Dark Accent 2" w:uiPriority="50"/>
+    <w:lsdException w:name="Grid Table 6 Colorful Accent 2" w:uiPriority="51"/>
+    <w:lsdException w:name="Grid Table 7 Colorful Accent 2" w:uiPriority="52"/>
+    <w:lsdException w:name="Grid Table 1 Light Accent 3" w:uiPriority="46"/>
+    <w:lsdException w:name="Grid Table 2 Accent 3" w:uiPriority="47"/>
+    <w:lsdException w:name="Grid Table 3 Accent 3" w:uiPriority="48"/>
+    <w:lsdException w:name="Grid Table 4 Accent 3" w:uiPriority="49"/>
+    <w:lsdException w:name="Grid Table 5 Dark Accent 3" w:uiPriority="50"/>
+    <w:lsdException w:name="Grid Table 6 Colorful Accent 3" w:uiPriority="51"/>
+    <w:lsdException w:name="Grid Table 7 Colorful Accent 3" w:uiPriority="52"/>
+    <w:lsdException w:name="Grid Table 1 Light Accent 4" w:uiPriority="46"/>
+    <w:lsdException w:name="Grid Table 2 Accent 4" w:uiPriority="47"/>
+    <w:lsdException w:name="Grid Table 3 Accent 4" w:uiPriority="48"/>
+    <w:lsdException w:name="Grid Table 4 Accent 4" w:uiPriority="49"/>
+    <w:lsdException w:name="Grid Table 5 Dark Accent 4" w:uiPriority="50"/>
+    <w:lsdException w:name="Grid Table 6 Colorful Accent 4" w:uiPriority="51"/>
+    <w:lsdException w:name="Grid Table 7 Colorful Accent 4" w:uiPriority="52"/>
+    <w:lsdException w:name="Grid Table 1 Light Accent 5" w:uiPriority="46"/>
+    <w:lsdException w:name="Grid Table 2 Accent 5" w:uiPriority="47"/>
+    <w:lsdException w:name="Grid Table 3 Accent 5" w:uiPriority="48"/>
+    <w:lsdException w:name="Grid Table 4 Accent 5" w:uiPriority="49"/>
+    <w:lsdException w:name="Grid Table 5 Dark Accent 5" w:uiPriority="50"/>
+    <w:lsdException w:name="Grid Table 6 Colorful Accent 5" w:uiPriority="51"/>
+    <w:lsdException w:name="Grid Table 7 Colorful Accent 5" w:uiPriority="52"/>
+    <w:lsdException w:name="Grid Table 1 Light Accent 6" w:uiPriority="46"/>
+    <w:lsdException w:name="Grid Table 2 Accent 6" w:uiPriority="47"/>
+    <w:lsdException w:name="Grid Table 3 Accent 6" w:uiPriority="48"/>
+    <w:lsdException w:name="Grid Table 4 Accent 6" w:uiPriority="49"/>
+    <w:lsdException w:name="Grid Table 5 Dark Accent 6" w:uiPriority="50"/>
+    <w:lsdException w:name="Grid Table 6 Colorful Accent 6" w:uiPriority="51"/>
+    <w:lsdException w:name="Grid Table 7 Colorful Accent 6" w:uiPriority="52"/>
+    <w:lsdException w:name="List Table 1 Light" w:uiPriority="46"/>
+    <w:lsdException w:name="List Table 2" w:uiPriority="47"/>
+    <w:lsdException w:name="List Table 3" w:uiPriority="48"/>
+    <w:lsdException w:name="List Table 4" w:uiPriority="49"/>
+    <w:lsdException w:name="List Table 5 Dark" w:uiPriority="50"/>
+    <w:lsdException w:name="List Table 6 Colorful" w:uiPriority="51"/>
+    <w:lsdException w:name="List Table 7 Colorful" w:uiPriority="52"/>
+    <w:lsdException w:name="List Table 1 Light Accent 1" w:uiPriority="46"/>
+    <w:lsdException w:name="List Table 2 Accent 1" w:uiPriority="47"/>
+    <w:lsdException w:name="List Table 3 Accent 1" w:uiPriority="48"/>
+    <w:lsdException w:name="List Table 4 Accent 1" w:uiPriority="49"/>
+    <w:lsdException w:name="List Table 5 Dark Accent 1" w:uiPriority="50"/>
+    <w:lsdException w:name="List Table 6 Colorful Accent 1" w:uiPriority="51"/>
+    <w:lsdException w:name="List Table 7 Colorful Accent 1" w:uiPriority="52"/>
+    <w:lsdException w:name="List Table 1 Light Accent 2" w:uiPriority="46"/>
+    <w:lsdException w:name="List Table 2 Accent 2" w:uiPriority="47"/>
+    <w:lsdException w:name="List Table 3 Accent 2" w:uiPriority="48"/>
+    <w:lsdException w:name="List Table 4 Accent 2" w:uiPriority="49"/>
+    <w:lsdException w:name="List Table 5 Dark Accent 2" w:uiPriority="50"/>
+    <w:lsdException w:name="List Table 6 Colorful Accent 2" w:uiPriority="51"/>
+    <w:lsdException w:name="List Table 7 Colorful Accent 2" w:uiPriority="52"/>
+    <w:lsdException w:name="List Table 1 Light Accent 3" w:uiPriority="46"/>
+    <w:lsdException w:name="List Table 2 Accent 3" w:uiPriority="47"/>
+    <w:lsdException w:name="List Table 3 Accent 3" w:uiPriority="48"/>
+    <w:lsdException w:name="List Table 4 Accent 3" w:uiPriority="49"/>
+    <w:lsdException w:name="List Table 5 Dark Accent 3" w:uiPriority="50"/>
+    <w:lsdException w:name="List Table 6 Colorful Accent 3" w:uiPriority="51"/>
+    <w:lsdException w:name="List Table 7 Colorful Accent 3" w:uiPriority="52"/>
+    <w:lsdException w:name="List Table 1 Light Accent 4" w:uiPriority="46"/>
+    <w:lsdException w:name="List Table 2 Accent 4" w:uiPriority="47"/>
+    <w:lsdException w:name="List Table 3 Accent 4" w:uiPriority="48"/>
+    <w:lsdException w:name="List Table 4 Accent 4" w:uiPriority="49"/>
+    <w:lsdException w:name="List Table 5 Dark Accent 4" w:uiPriority="50"/>
+    <w:lsdException w:name="List Table 6 Colorful Accent 4" w:uiPriority="51"/>
+    <w:lsdException w:name="List Table 7 Colorful Accent 4" w:uiPriority="52"/>
+    <w:lsdException w:name="List Table 1 Light Accent 5" w:uiPriority="46"/>
+    <w:lsdException w:name="List Table 2 Accent 5" w:uiPriority="47"/>
+    <w:lsdException w:name="List Table 3 Accent 5" w:uiPriority="48"/>
+    <w:lsdException w:name="List Table 4 Accent 5" w:uiPriority="49"/>
+    <w:lsdException w:name="List Table 5 Dark Accent 5" w:uiPriority="50"/>
+    <w:lsdException w:name="List Table 6 Colorful Accent 5" w:uiPriority="51"/>
+    <w:lsdException w:name="List Table 7 Colorful Accent 5" w:uiPriority="52"/>
+    <w:lsdException w:name="List Table 1 Light Accent 6" w:uiPriority="46"/>
+    <w:lsdException w:name="List Table 2 Accent 6" w:uiPriority="47"/>
+    <w:lsdException w:name="List Table 3 Accent 6" w:uiPriority="48"/>
+    <w:lsdException w:name="List Table 4 Accent 6" w:uiPriority="49"/>
+    <w:lsdException w:name="List Table 5 Dark Accent 6" w:uiPriority="50"/>
+    <w:lsdException w:name="List Table 6 Colorful Accent 6" w:uiPriority="51"/>
+    <w:lsdException w:name="List Table 7 Colorful Accent 6" w:uiPriority="52"/>
+  </w:latentStyles>
+  <w:style w:type="paragraph" w:default="1" w:styleId="Normal">
+    <w:name w:val="Normal"/>
+    <w:uiPriority w:val="1"/>
+    <w:qFormat/>
+    <w:rPr>
+      <w:rFonts w:ascii="Arial" w:eastAsia="Arial" w:hAnsi="Arial" w:cs="Arial"/>
+      <w:lang w:val="es-ES" w:eastAsia="es-ES" w:bidi="es-ES"/>
+    </w:rPr>
+  </w:style>
+  <w:style w:type="paragraph" w:styleId="Ttulo1">
+    <w:name w:val="heading 1"/>
+    <w:basedOn w:val="Normal"/>
+    <w:uiPriority w:val="1"/>
+    <w:qFormat/>
+    <w:pPr>
+      <w:spacing w:before="2"/>
+      <w:ind w:left="110"/>
+      <w:outlineLvl w:val="0"/>
+    </w:pPr>
+    <w:rPr>
+      <w:b/>
+      <w:bCs/>
+    </w:rPr>
+  </w:style>
+  <w:style w:type="character" w:default="1" w:styleId="Fuentedeprrafopredeter">
     <w:name w:val="Default Paragraph Font"/>
     <w:uiPriority w:val="1"/>
     <w:semiHidden/>
     <w:unhideWhenUsed/>
   </w:style>
-  <w:style w:styleId="TableNormal" w:default="1" w:type="table">
+  <w:style w:type="table" w:default="1" w:styleId="Tablanormal">
+    <w:name w:val="Normal Table"/>
+    <w:uiPriority w:val="99"/>
+    <w:semiHidden/>
+    <w:unhideWhenUsed/>
+    <w:tblPr>
+      <w:tblInd w:w="0" w:type="dxa"/>
+      <w:tblCellMar>
+        <w:top w:w="0" w:type="dxa"/>
+        <w:left w:w="108" w:type="dxa"/>
+        <w:bottom w:w="0" w:type="dxa"/>
+        <w:right w:w="108" w:type="dxa"/>
+      </w:tblCellMar>
+    </w:tblPr>
+  </w:style>
+  <w:style w:type="numbering" w:default="1" w:styleId="Sinlista">
+    <w:name w:val="No List"/>
+    <w:uiPriority w:val="99"/>
+    <w:semiHidden/>
+    <w:unhideWhenUsed/>
+  </w:style>
+  <w:style w:type="table" w:customStyle="1" w:styleId="TableNormal">
     <w:name w:val="Table Normal"/>
     <w:uiPriority w:val="2"/>
     <w:semiHidden/>
@@ -1437,72 +2448,49 @@
       </w:tblCellMar>
     </w:tblPr>
   </w:style>
-  <w:style w:styleId="NoList" w:default="1" w:type="numbering">
-    <w:name w:val="No List"/>
-    <w:uiPriority w:val="99"/>
-    <w:semiHidden/>
-    <w:unhideWhenUsed/>
-  </w:style>
-  <w:style w:default="1" w:styleId="Normal" w:type="paragraph">
-    <w:name w:val="Normal"/>
-    <w:uiPriority w:val="1"/>
-    <w:qFormat/>
-    <w:pPr/>
-    <w:rPr>
-      <w:rFonts w:ascii="Arial" w:hAnsi="Arial" w:eastAsia="Arial" w:cs="Arial"/>
-      <w:lang w:val="es-ES" w:eastAsia="es-ES" w:bidi="es-ES"/>
-    </w:rPr>
-  </w:style>
-  <w:style w:styleId="BodyText" w:type="paragraph">
+  <w:style w:type="paragraph" w:styleId="Textoindependiente">
     <w:name w:val="Body Text"/>
     <w:basedOn w:val="Normal"/>
     <w:uiPriority w:val="1"/>
     <w:qFormat/>
-    <w:pPr/>
-    <w:rPr>
-      <w:rFonts w:ascii="Arial" w:hAnsi="Arial" w:eastAsia="Arial" w:cs="Arial"/>
-      <w:sz w:val="22"/>
-      <w:szCs w:val="22"/>
-      <w:lang w:val="es-ES" w:eastAsia="es-ES" w:bidi="es-ES"/>
-    </w:rPr>
   </w:style>
-  <w:style w:styleId="Heading1" w:type="paragraph">
-    <w:name w:val="Heading 1"/>
-    <w:basedOn w:val="Normal"/>
-    <w:uiPriority w:val="1"/>
-    <w:qFormat/>
-    <w:pPr>
-      <w:spacing w:before="2"/>
-      <w:ind w:left="110"/>
-      <w:outlineLvl w:val="1"/>
-    </w:pPr>
-    <w:rPr>
-      <w:rFonts w:ascii="Arial" w:hAnsi="Arial" w:eastAsia="Arial" w:cs="Arial"/>
-      <w:b/>
-      <w:bCs/>
-      <w:sz w:val="22"/>
-      <w:szCs w:val="22"/>
-      <w:lang w:val="es-ES" w:eastAsia="es-ES" w:bidi="es-ES"/>
-    </w:rPr>
-  </w:style>
-  <w:style w:styleId="ListParagraph" w:type="paragraph">
+  <w:style w:type="paragraph" w:styleId="Prrafodelista">
     <w:name w:val="List Paragraph"/>
     <w:basedOn w:val="Normal"/>
     <w:uiPriority w:val="1"/>
     <w:qFormat/>
-    <w:pPr/>
-    <w:rPr>
-      <w:lang w:val="es-ES" w:eastAsia="es-ES" w:bidi="es-ES"/>
-    </w:rPr>
   </w:style>
-  <w:style w:styleId="TableParagraph" w:type="paragraph">
+  <w:style w:type="paragraph" w:customStyle="1" w:styleId="TableParagraph">
     <w:name w:val="Table Paragraph"/>
     <w:basedOn w:val="Normal"/>
     <w:uiPriority w:val="1"/>
     <w:qFormat/>
-    <w:pPr/>
+  </w:style>
+  <w:style w:type="paragraph" w:styleId="Textodeglobo">
+    <w:name w:val="Balloon Text"/>
+    <w:basedOn w:val="Normal"/>
+    <w:link w:val="TextodegloboCar"/>
+    <w:uiPriority w:val="99"/>
+    <w:semiHidden/>
+    <w:unhideWhenUsed/>
+    <w:rsid w:val="004D3007"/>
     <w:rPr>
-      <w:rFonts w:ascii="Arial" w:hAnsi="Arial" w:eastAsia="Arial" w:cs="Arial"/>
+      <w:rFonts w:ascii="Segoe UI" w:hAnsi="Segoe UI" w:cs="Segoe UI"/>
+      <w:sz w:val="18"/>
+      <w:szCs w:val="18"/>
+    </w:rPr>
+  </w:style>
+  <w:style w:type="character" w:customStyle="1" w:styleId="TextodegloboCar">
+    <w:name w:val="Texto de globo Car"/>
+    <w:basedOn w:val="Fuentedeprrafopredeter"/>
+    <w:link w:val="Textodeglobo"/>
+    <w:uiPriority w:val="99"/>
+    <w:semiHidden/>
+    <w:rsid w:val="004D3007"/>
+    <w:rPr>
+      <w:rFonts w:ascii="Segoe UI" w:eastAsia="Arial" w:hAnsi="Segoe UI" w:cs="Segoe UI"/>
+      <w:sz w:val="18"/>
+      <w:szCs w:val="18"/>
       <w:lang w:val="es-ES" w:eastAsia="es-ES" w:bidi="es-ES"/>
     </w:rPr>
   </w:style>

</xml_diff>